<commit_message>
Template Manual de Utilizador
</commit_message>
<xml_diff>
--- a/PROJECT_AIAC/docs/Manual de Utilizador.docx
+++ b/PROJECT_AIAC/docs/Manual de Utilizador.docx
@@ -2,10 +2,529 @@
 <file path=word/document.xml><?xml version="1.0" encoding="utf-8"?>
 <w:document xmlns:wpc="http://schemas.microsoft.com/office/word/2010/wordprocessingCanvas" xmlns:mo="http://schemas.microsoft.com/office/mac/office/2008/main" xmlns:mc="http://schemas.openxmlformats.org/markup-compatibility/2006" xmlns:mv="urn:schemas-microsoft-com:mac:vml" xmlns:o="urn:schemas-microsoft-com:office:office" xmlns:r="http://schemas.openxmlformats.org/officeDocument/2006/relationships" xmlns:m="http://schemas.openxmlformats.org/officeDocument/2006/math" xmlns:v="urn:schemas-microsoft-com:vml" xmlns:wp14="http://schemas.microsoft.com/office/word/2010/wordprocessingDrawing" xmlns:wp="http://schemas.openxmlformats.org/drawingml/2006/wordprocessingDrawing" xmlns:w10="urn:schemas-microsoft-com:office:word" xmlns:w="http://schemas.openxmlformats.org/wordprocessingml/2006/main" xmlns:w14="http://schemas.microsoft.com/office/word/2010/wordml" xmlns:wpg="http://schemas.microsoft.com/office/word/2010/wordprocessingGroup" xmlns:wpi="http://schemas.microsoft.com/office/word/2010/wordprocessingInk" xmlns:wne="http://schemas.microsoft.com/office/word/2006/wordml" xmlns:wps="http://schemas.microsoft.com/office/word/2010/wordprocessingShape" mc:Ignorable="w14 wp14">
   <w:body>
-    <w:p>
+    <w:p/>
+    <w:p/>
+    <w:p/>
+    <w:p/>
+    <w:p/>
+    <w:p/>
+    <w:p/>
+    <w:p>
+      <w:pPr>
+        <w:jc w:val="center"/>
+        <w:rPr>
+          <w:sz w:val="40"/>
+          <w:szCs w:val="40"/>
+        </w:rPr>
+      </w:pPr>
+    </w:p>
+    <w:p>
+      <w:pPr>
+        <w:jc w:val="center"/>
+        <w:rPr>
+          <w:sz w:val="40"/>
+          <w:szCs w:val="40"/>
+        </w:rPr>
+      </w:pPr>
+    </w:p>
+    <w:p>
+      <w:pPr>
+        <w:jc w:val="center"/>
+        <w:rPr>
+          <w:sz w:val="40"/>
+          <w:szCs w:val="40"/>
+        </w:rPr>
+      </w:pPr>
+    </w:p>
+    <w:p>
+      <w:pPr>
+        <w:jc w:val="center"/>
+        <w:rPr>
+          <w:sz w:val="40"/>
+          <w:szCs w:val="40"/>
+        </w:rPr>
+      </w:pPr>
+    </w:p>
+    <w:p>
+      <w:pPr>
+        <w:jc w:val="center"/>
+        <w:rPr>
+          <w:sz w:val="40"/>
+          <w:szCs w:val="40"/>
+        </w:rPr>
+      </w:pPr>
+    </w:p>
+    <w:p>
+      <w:pPr>
+        <w:jc w:val="center"/>
+        <w:rPr>
+          <w:sz w:val="40"/>
+          <w:szCs w:val="40"/>
+        </w:rPr>
+      </w:pPr>
+    </w:p>
+    <w:p>
+      <w:pPr>
+        <w:jc w:val="center"/>
+        <w:rPr>
+          <w:sz w:val="40"/>
+          <w:szCs w:val="40"/>
+        </w:rPr>
+      </w:pPr>
+    </w:p>
+    <w:p>
+      <w:pPr>
+        <w:jc w:val="center"/>
+        <w:rPr>
+          <w:sz w:val="40"/>
+          <w:szCs w:val="40"/>
+        </w:rPr>
+      </w:pPr>
+    </w:p>
+    <w:p>
+      <w:pPr>
+        <w:jc w:val="center"/>
+        <w:rPr>
+          <w:sz w:val="40"/>
+          <w:szCs w:val="40"/>
+        </w:rPr>
+      </w:pPr>
+    </w:p>
+    <w:p>
+      <w:pPr>
+        <w:jc w:val="center"/>
+        <w:rPr>
+          <w:sz w:val="40"/>
+          <w:szCs w:val="40"/>
+        </w:rPr>
+      </w:pPr>
+      <w:r>
+        <w:rPr>
+          <w:sz w:val="40"/>
+          <w:szCs w:val="40"/>
+        </w:rPr>
+        <w:t>MANUAL DE UTILIZADOR</w:t>
+      </w:r>
+    </w:p>
+    <w:p>
+      <w:pPr>
+        <w:jc w:val="center"/>
+        <w:rPr>
+          <w:sz w:val="40"/>
+          <w:szCs w:val="40"/>
+        </w:rPr>
+      </w:pPr>
+    </w:p>
+    <w:p>
+      <w:pPr>
+        <w:jc w:val="center"/>
+        <w:rPr>
+          <w:sz w:val="40"/>
+          <w:szCs w:val="40"/>
+        </w:rPr>
+      </w:pPr>
+    </w:p>
+    <w:p>
+      <w:pPr>
+        <w:jc w:val="center"/>
+        <w:rPr>
+          <w:sz w:val="40"/>
+          <w:szCs w:val="40"/>
+        </w:rPr>
+      </w:pPr>
+    </w:p>
+    <w:p>
+      <w:pPr>
+        <w:jc w:val="center"/>
+        <w:rPr>
+          <w:sz w:val="40"/>
+          <w:szCs w:val="40"/>
+        </w:rPr>
+      </w:pPr>
+    </w:p>
+    <w:p>
+      <w:pPr>
+        <w:jc w:val="center"/>
+        <w:rPr>
+          <w:sz w:val="40"/>
+          <w:szCs w:val="40"/>
+        </w:rPr>
+      </w:pPr>
+    </w:p>
+    <w:p>
+      <w:pPr>
+        <w:jc w:val="center"/>
+        <w:rPr>
+          <w:sz w:val="40"/>
+          <w:szCs w:val="40"/>
+        </w:rPr>
+      </w:pPr>
+    </w:p>
+    <w:p>
+      <w:pPr>
+        <w:jc w:val="center"/>
+        <w:rPr>
+          <w:sz w:val="40"/>
+          <w:szCs w:val="40"/>
+        </w:rPr>
+      </w:pPr>
+    </w:p>
+    <w:p>
+      <w:pPr>
+        <w:jc w:val="center"/>
+        <w:rPr>
+          <w:sz w:val="40"/>
+          <w:szCs w:val="40"/>
+        </w:rPr>
+      </w:pPr>
+    </w:p>
+    <w:p>
+      <w:pPr>
+        <w:jc w:val="center"/>
+        <w:rPr>
+          <w:sz w:val="40"/>
+          <w:szCs w:val="40"/>
+        </w:rPr>
+      </w:pPr>
+    </w:p>
+    <w:p>
+      <w:pPr>
+        <w:jc w:val="center"/>
+        <w:rPr>
+          <w:sz w:val="40"/>
+          <w:szCs w:val="40"/>
+        </w:rPr>
+      </w:pPr>
+    </w:p>
+    <w:p>
+      <w:pPr>
+        <w:jc w:val="center"/>
+        <w:rPr>
+          <w:sz w:val="40"/>
+          <w:szCs w:val="40"/>
+        </w:rPr>
+      </w:pPr>
+    </w:p>
+    <w:p>
+      <w:pPr>
+        <w:jc w:val="center"/>
+        <w:rPr>
+          <w:sz w:val="40"/>
+          <w:szCs w:val="40"/>
+        </w:rPr>
+      </w:pPr>
+    </w:p>
+    <w:p>
+      <w:pPr>
+        <w:jc w:val="center"/>
+        <w:rPr>
+          <w:sz w:val="40"/>
+          <w:szCs w:val="40"/>
+        </w:rPr>
+      </w:pPr>
+    </w:p>
+    <w:p>
+      <w:pPr>
+        <w:jc w:val="center"/>
+        <w:rPr>
+          <w:sz w:val="40"/>
+          <w:szCs w:val="40"/>
+        </w:rPr>
+      </w:pPr>
+    </w:p>
+    <w:p>
+      <w:pPr>
+        <w:jc w:val="center"/>
+        <w:rPr>
+          <w:sz w:val="40"/>
+          <w:szCs w:val="40"/>
+        </w:rPr>
+      </w:pPr>
+    </w:p>
+    <w:p>
+      <w:pPr>
+        <w:rPr>
+          <w:b/>
+        </w:rPr>
+      </w:pPr>
+      <w:r>
+        <w:rPr>
+          <w:b/>
+        </w:rPr>
+        <w:lastRenderedPageBreak/>
+        <w:t>INTRODUÇÃO DA INTERFACE</w:t>
+      </w:r>
+    </w:p>
+    <w:p>
+      <w:pPr>
+        <w:pStyle w:val="ListParagraph"/>
+        <w:numPr>
+          <w:ilvl w:val="0"/>
+          <w:numId w:val="1"/>
+        </w:numPr>
+      </w:pPr>
+      <w:r>
+        <w:t>Descrição da interface e o que podemos fazer com ela</w:t>
+      </w:r>
+    </w:p>
+    <w:p/>
+    <w:p>
+      <w:pPr>
+        <w:rPr>
+          <w:b/>
+        </w:rPr>
+      </w:pPr>
+      <w:r>
+        <w:rPr>
+          <w:b/>
+        </w:rPr>
+        <w:t xml:space="preserve">REQUISITOS </w:t>
+      </w:r>
+      <w:r>
+        <w:rPr>
+          <w:b/>
+        </w:rPr>
+        <w:t xml:space="preserve">À UTILIZAÇÃO </w:t>
+      </w:r>
+    </w:p>
+    <w:p>
+      <w:pPr>
+        <w:pStyle w:val="ListParagraph"/>
+        <w:numPr>
+          <w:ilvl w:val="0"/>
+          <w:numId w:val="2"/>
+        </w:numPr>
+      </w:pPr>
+      <w:r>
+        <w:t>Pussuir Cartão do Cidadão e respectivo leitor de cartões</w:t>
+      </w:r>
+    </w:p>
+    <w:p>
+      <w:pPr>
+        <w:pStyle w:val="ListParagraph"/>
+        <w:numPr>
+          <w:ilvl w:val="0"/>
+          <w:numId w:val="2"/>
+        </w:numPr>
+      </w:pPr>
+      <w:r>
+        <w:t xml:space="preserve">Instalar software do Cartão do Cidadão (disponivel em </w:t>
+      </w:r>
+      <w:hyperlink r:id="rId6" w:history="1">
+        <w:r>
+          <w:rPr>
+            <w:rStyle w:val="Hyperlink"/>
+          </w:rPr>
+          <w:t>http://www.cartaodecidadao.pt/</w:t>
+        </w:r>
+      </w:hyperlink>
+      <w:r>
+        <w:t>)</w:t>
+      </w:r>
+    </w:p>
+    <w:p>
+      <w:pPr>
+        <w:pStyle w:val="ListParagraph"/>
+        <w:numPr>
+          <w:ilvl w:val="0"/>
+          <w:numId w:val="2"/>
+        </w:numPr>
+        <w:rPr>
+          <w:color w:val="FF0000"/>
+        </w:rPr>
+      </w:pPr>
+      <w:r>
+        <w:t xml:space="preserve">Pussir </w:t>
+      </w:r>
+      <w:r>
+        <w:rPr>
+          <w:color w:val="FF0000"/>
+        </w:rPr>
+        <w:t>Middleware do prof</w:t>
+      </w:r>
+    </w:p>
+    <w:p>
+      <w:pPr>
+        <w:rPr>
+          <w:color w:val="FF0000"/>
+        </w:rPr>
+      </w:pPr>
+    </w:p>
+    <w:p>
+      <w:pPr>
+        <w:rPr>
+          <w:b/>
+        </w:rPr>
+      </w:pPr>
       <w:bookmarkStart w:id="0" w:name="_GoBack"/>
-      <w:bookmarkEnd w:id="0"/>
-    </w:p>
+      <w:r>
+        <w:rPr>
+          <w:b/>
+        </w:rPr>
+        <w:t>FUNCIONAMENTO</w:t>
+      </w:r>
+    </w:p>
+    <w:bookmarkEnd w:id="0"/>
+    <w:p>
+      <w:pPr>
+        <w:pStyle w:val="ListParagraph"/>
+        <w:numPr>
+          <w:ilvl w:val="0"/>
+          <w:numId w:val="3"/>
+        </w:numPr>
+      </w:pPr>
+      <w:r>
+        <w:t>Ligar Cartão do Cidadão ao computador</w:t>
+      </w:r>
+    </w:p>
+    <w:p>
+      <w:pPr>
+        <w:pStyle w:val="ListParagraph"/>
+        <w:numPr>
+          <w:ilvl w:val="0"/>
+          <w:numId w:val="3"/>
+        </w:numPr>
+      </w:pPr>
+      <w:r>
+        <w:t xml:space="preserve">Ligar </w:t>
+      </w:r>
+      <w:r>
+        <w:rPr>
+          <w:color w:val="FF0000"/>
+        </w:rPr>
+        <w:t>Middleware do prof</w:t>
+      </w:r>
+      <w:r>
+        <w:rPr>
+          <w:color w:val="FF0000"/>
+        </w:rPr>
+        <w:t xml:space="preserve"> </w:t>
+      </w:r>
+      <w:r>
+        <w:t>ao computador</w:t>
+      </w:r>
+    </w:p>
+    <w:p>
+      <w:pPr>
+        <w:pStyle w:val="ListParagraph"/>
+        <w:numPr>
+          <w:ilvl w:val="0"/>
+          <w:numId w:val="3"/>
+        </w:numPr>
+      </w:pPr>
+      <w:r>
+        <w:t xml:space="preserve">Escolher a forma como quer correr o sistema consoante as opções em baixo: </w:t>
+      </w:r>
+    </w:p>
+    <w:p>
+      <w:pPr>
+        <w:pStyle w:val="ListParagraph"/>
+        <w:numPr>
+          <w:ilvl w:val="0"/>
+          <w:numId w:val="4"/>
+        </w:numPr>
+        <w:rPr>
+          <w:b/>
+        </w:rPr>
+      </w:pPr>
+      <w:r>
+        <w:rPr>
+          <w:b/>
+        </w:rPr>
+        <w:t xml:space="preserve">Explicar as várias formas de correr o sistemas, explicando o que significa cada flag que podemos invocar. </w:t>
+      </w:r>
+    </w:p>
+    <w:p/>
+    <w:p/>
+    <w:p/>
+    <w:p>
+      <w:pPr>
+        <w:jc w:val="center"/>
+        <w:rPr>
+          <w:sz w:val="40"/>
+          <w:szCs w:val="40"/>
+        </w:rPr>
+      </w:pPr>
+    </w:p>
+    <w:p>
+      <w:pPr>
+        <w:jc w:val="center"/>
+        <w:rPr>
+          <w:sz w:val="40"/>
+          <w:szCs w:val="40"/>
+        </w:rPr>
+      </w:pPr>
+    </w:p>
+    <w:p>
+      <w:pPr>
+        <w:jc w:val="center"/>
+        <w:rPr>
+          <w:sz w:val="40"/>
+          <w:szCs w:val="40"/>
+        </w:rPr>
+      </w:pPr>
+    </w:p>
+    <w:p>
+      <w:pPr>
+        <w:jc w:val="center"/>
+        <w:rPr>
+          <w:sz w:val="40"/>
+          <w:szCs w:val="40"/>
+        </w:rPr>
+      </w:pPr>
+    </w:p>
+    <w:p>
+      <w:pPr>
+        <w:jc w:val="center"/>
+        <w:rPr>
+          <w:sz w:val="40"/>
+          <w:szCs w:val="40"/>
+        </w:rPr>
+      </w:pPr>
+    </w:p>
+    <w:p>
+      <w:pPr>
+        <w:jc w:val="center"/>
+        <w:rPr>
+          <w:sz w:val="40"/>
+          <w:szCs w:val="40"/>
+        </w:rPr>
+      </w:pPr>
+    </w:p>
+    <w:p>
+      <w:pPr>
+        <w:jc w:val="center"/>
+        <w:rPr>
+          <w:sz w:val="40"/>
+          <w:szCs w:val="40"/>
+        </w:rPr>
+      </w:pPr>
+    </w:p>
+    <w:p>
+      <w:pPr>
+        <w:jc w:val="center"/>
+        <w:rPr>
+          <w:sz w:val="40"/>
+          <w:szCs w:val="40"/>
+        </w:rPr>
+      </w:pPr>
+    </w:p>
+    <w:p>
+      <w:pPr>
+        <w:rPr>
+          <w:sz w:val="40"/>
+          <w:szCs w:val="40"/>
+        </w:rPr>
+      </w:pPr>
+      <w:r>
+        <w:rPr>
+          <w:sz w:val="40"/>
+          <w:szCs w:val="40"/>
+        </w:rPr>
+        <w:t xml:space="preserve"> </w:t>
+      </w:r>
+    </w:p>
+    <w:p/>
     <w:sectPr>
       <w:pgSz w:w="11900" w:h="16840"/>
       <w:pgMar w:top="1440" w:right="1800" w:bottom="1440" w:left="1800" w:header="708" w:footer="708" w:gutter="0"/>
@@ -14,6 +533,421 @@
     </w:sectPr>
   </w:body>
 </w:document>
+</file>
+
+<file path=word/numbering.xml><?xml version="1.0" encoding="utf-8"?>
+<w:numbering xmlns:wpc="http://schemas.microsoft.com/office/word/2010/wordprocessingCanvas" xmlns:mo="http://schemas.microsoft.com/office/mac/office/2008/main" xmlns:mc="http://schemas.openxmlformats.org/markup-compatibility/2006" xmlns:mv="urn:schemas-microsoft-com:mac:vml" xmlns:o="urn:schemas-microsoft-com:office:office" xmlns:r="http://schemas.openxmlformats.org/officeDocument/2006/relationships" xmlns:m="http://schemas.openxmlformats.org/officeDocument/2006/math" xmlns:v="urn:schemas-microsoft-com:vml" xmlns:wp14="http://schemas.microsoft.com/office/word/2010/wordprocessingDrawing" xmlns:wp="http://schemas.openxmlformats.org/drawingml/2006/wordprocessingDrawing" xmlns:w10="urn:schemas-microsoft-com:office:word" xmlns:w="http://schemas.openxmlformats.org/wordprocessingml/2006/main" xmlns:w14="http://schemas.microsoft.com/office/word/2010/wordml" xmlns:wpg="http://schemas.microsoft.com/office/word/2010/wordprocessingGroup" xmlns:wpi="http://schemas.microsoft.com/office/word/2010/wordprocessingInk" xmlns:wne="http://schemas.microsoft.com/office/word/2006/wordml" xmlns:wps="http://schemas.microsoft.com/office/word/2010/wordprocessingShape" mc:Ignorable="w14 wp14">
+  <w:abstractNum w:abstractNumId="0">
+    <w:nsid w:val="22CE768D"/>
+    <w:multiLevelType w:val="hybridMultilevel"/>
+    <w:tmpl w:val="31F4E588"/>
+    <w:lvl w:ilvl="0" w:tplc="04090001">
+      <w:start w:val="1"/>
+      <w:numFmt w:val="bullet"/>
+      <w:lvlText w:val=""/>
+      <w:lvlJc w:val="left"/>
+      <w:pPr>
+        <w:ind w:left="720" w:hanging="360"/>
+      </w:pPr>
+      <w:rPr>
+        <w:rFonts w:ascii="Symbol" w:hAnsi="Symbol" w:hint="default"/>
+      </w:rPr>
+    </w:lvl>
+    <w:lvl w:ilvl="1" w:tplc="04090003" w:tentative="1">
+      <w:start w:val="1"/>
+      <w:numFmt w:val="bullet"/>
+      <w:lvlText w:val="o"/>
+      <w:lvlJc w:val="left"/>
+      <w:pPr>
+        <w:ind w:left="1440" w:hanging="360"/>
+      </w:pPr>
+      <w:rPr>
+        <w:rFonts w:ascii="Courier New" w:hAnsi="Courier New" w:hint="default"/>
+      </w:rPr>
+    </w:lvl>
+    <w:lvl w:ilvl="2" w:tplc="04090005" w:tentative="1">
+      <w:start w:val="1"/>
+      <w:numFmt w:val="bullet"/>
+      <w:lvlText w:val=""/>
+      <w:lvlJc w:val="left"/>
+      <w:pPr>
+        <w:ind w:left="2160" w:hanging="360"/>
+      </w:pPr>
+      <w:rPr>
+        <w:rFonts w:ascii="Wingdings" w:hAnsi="Wingdings" w:hint="default"/>
+      </w:rPr>
+    </w:lvl>
+    <w:lvl w:ilvl="3" w:tplc="04090001" w:tentative="1">
+      <w:start w:val="1"/>
+      <w:numFmt w:val="bullet"/>
+      <w:lvlText w:val=""/>
+      <w:lvlJc w:val="left"/>
+      <w:pPr>
+        <w:ind w:left="2880" w:hanging="360"/>
+      </w:pPr>
+      <w:rPr>
+        <w:rFonts w:ascii="Symbol" w:hAnsi="Symbol" w:hint="default"/>
+      </w:rPr>
+    </w:lvl>
+    <w:lvl w:ilvl="4" w:tplc="04090003" w:tentative="1">
+      <w:start w:val="1"/>
+      <w:numFmt w:val="bullet"/>
+      <w:lvlText w:val="o"/>
+      <w:lvlJc w:val="left"/>
+      <w:pPr>
+        <w:ind w:left="3600" w:hanging="360"/>
+      </w:pPr>
+      <w:rPr>
+        <w:rFonts w:ascii="Courier New" w:hAnsi="Courier New" w:hint="default"/>
+      </w:rPr>
+    </w:lvl>
+    <w:lvl w:ilvl="5" w:tplc="04090005" w:tentative="1">
+      <w:start w:val="1"/>
+      <w:numFmt w:val="bullet"/>
+      <w:lvlText w:val=""/>
+      <w:lvlJc w:val="left"/>
+      <w:pPr>
+        <w:ind w:left="4320" w:hanging="360"/>
+      </w:pPr>
+      <w:rPr>
+        <w:rFonts w:ascii="Wingdings" w:hAnsi="Wingdings" w:hint="default"/>
+      </w:rPr>
+    </w:lvl>
+    <w:lvl w:ilvl="6" w:tplc="04090001" w:tentative="1">
+      <w:start w:val="1"/>
+      <w:numFmt w:val="bullet"/>
+      <w:lvlText w:val=""/>
+      <w:lvlJc w:val="left"/>
+      <w:pPr>
+        <w:ind w:left="5040" w:hanging="360"/>
+      </w:pPr>
+      <w:rPr>
+        <w:rFonts w:ascii="Symbol" w:hAnsi="Symbol" w:hint="default"/>
+      </w:rPr>
+    </w:lvl>
+    <w:lvl w:ilvl="7" w:tplc="04090003" w:tentative="1">
+      <w:start w:val="1"/>
+      <w:numFmt w:val="bullet"/>
+      <w:lvlText w:val="o"/>
+      <w:lvlJc w:val="left"/>
+      <w:pPr>
+        <w:ind w:left="5760" w:hanging="360"/>
+      </w:pPr>
+      <w:rPr>
+        <w:rFonts w:ascii="Courier New" w:hAnsi="Courier New" w:hint="default"/>
+      </w:rPr>
+    </w:lvl>
+    <w:lvl w:ilvl="8" w:tplc="04090005" w:tentative="1">
+      <w:start w:val="1"/>
+      <w:numFmt w:val="bullet"/>
+      <w:lvlText w:val=""/>
+      <w:lvlJc w:val="left"/>
+      <w:pPr>
+        <w:ind w:left="6480" w:hanging="360"/>
+      </w:pPr>
+      <w:rPr>
+        <w:rFonts w:ascii="Wingdings" w:hAnsi="Wingdings" w:hint="default"/>
+      </w:rPr>
+    </w:lvl>
+  </w:abstractNum>
+  <w:abstractNum w:abstractNumId="1">
+    <w:nsid w:val="58631C42"/>
+    <w:multiLevelType w:val="hybridMultilevel"/>
+    <w:tmpl w:val="AFF27EDE"/>
+    <w:lvl w:ilvl="0" w:tplc="0409000F">
+      <w:start w:val="1"/>
+      <w:numFmt w:val="decimal"/>
+      <w:lvlText w:val="%1."/>
+      <w:lvlJc w:val="left"/>
+      <w:pPr>
+        <w:ind w:left="720" w:hanging="360"/>
+      </w:pPr>
+    </w:lvl>
+    <w:lvl w:ilvl="1" w:tplc="04090019" w:tentative="1">
+      <w:start w:val="1"/>
+      <w:numFmt w:val="lowerLetter"/>
+      <w:lvlText w:val="%2."/>
+      <w:lvlJc w:val="left"/>
+      <w:pPr>
+        <w:ind w:left="1440" w:hanging="360"/>
+      </w:pPr>
+    </w:lvl>
+    <w:lvl w:ilvl="2" w:tplc="0409001B" w:tentative="1">
+      <w:start w:val="1"/>
+      <w:numFmt w:val="lowerRoman"/>
+      <w:lvlText w:val="%3."/>
+      <w:lvlJc w:val="right"/>
+      <w:pPr>
+        <w:ind w:left="2160" w:hanging="180"/>
+      </w:pPr>
+    </w:lvl>
+    <w:lvl w:ilvl="3" w:tplc="0409000F" w:tentative="1">
+      <w:start w:val="1"/>
+      <w:numFmt w:val="decimal"/>
+      <w:lvlText w:val="%4."/>
+      <w:lvlJc w:val="left"/>
+      <w:pPr>
+        <w:ind w:left="2880" w:hanging="360"/>
+      </w:pPr>
+    </w:lvl>
+    <w:lvl w:ilvl="4" w:tplc="04090019" w:tentative="1">
+      <w:start w:val="1"/>
+      <w:numFmt w:val="lowerLetter"/>
+      <w:lvlText w:val="%5."/>
+      <w:lvlJc w:val="left"/>
+      <w:pPr>
+        <w:ind w:left="3600" w:hanging="360"/>
+      </w:pPr>
+    </w:lvl>
+    <w:lvl w:ilvl="5" w:tplc="0409001B" w:tentative="1">
+      <w:start w:val="1"/>
+      <w:numFmt w:val="lowerRoman"/>
+      <w:lvlText w:val="%6."/>
+      <w:lvlJc w:val="right"/>
+      <w:pPr>
+        <w:ind w:left="4320" w:hanging="180"/>
+      </w:pPr>
+    </w:lvl>
+    <w:lvl w:ilvl="6" w:tplc="0409000F" w:tentative="1">
+      <w:start w:val="1"/>
+      <w:numFmt w:val="decimal"/>
+      <w:lvlText w:val="%7."/>
+      <w:lvlJc w:val="left"/>
+      <w:pPr>
+        <w:ind w:left="5040" w:hanging="360"/>
+      </w:pPr>
+    </w:lvl>
+    <w:lvl w:ilvl="7" w:tplc="04090019" w:tentative="1">
+      <w:start w:val="1"/>
+      <w:numFmt w:val="lowerLetter"/>
+      <w:lvlText w:val="%8."/>
+      <w:lvlJc w:val="left"/>
+      <w:pPr>
+        <w:ind w:left="5760" w:hanging="360"/>
+      </w:pPr>
+    </w:lvl>
+    <w:lvl w:ilvl="8" w:tplc="0409001B" w:tentative="1">
+      <w:start w:val="1"/>
+      <w:numFmt w:val="lowerRoman"/>
+      <w:lvlText w:val="%9."/>
+      <w:lvlJc w:val="right"/>
+      <w:pPr>
+        <w:ind w:left="6480" w:hanging="180"/>
+      </w:pPr>
+    </w:lvl>
+  </w:abstractNum>
+  <w:abstractNum w:abstractNumId="2">
+    <w:nsid w:val="696F1536"/>
+    <w:multiLevelType w:val="hybridMultilevel"/>
+    <w:tmpl w:val="E1FAD86E"/>
+    <w:lvl w:ilvl="0" w:tplc="0409000F">
+      <w:start w:val="1"/>
+      <w:numFmt w:val="decimal"/>
+      <w:lvlText w:val="%1."/>
+      <w:lvlJc w:val="left"/>
+      <w:pPr>
+        <w:ind w:left="720" w:hanging="360"/>
+      </w:pPr>
+    </w:lvl>
+    <w:lvl w:ilvl="1" w:tplc="04090019" w:tentative="1">
+      <w:start w:val="1"/>
+      <w:numFmt w:val="lowerLetter"/>
+      <w:lvlText w:val="%2."/>
+      <w:lvlJc w:val="left"/>
+      <w:pPr>
+        <w:ind w:left="1440" w:hanging="360"/>
+      </w:pPr>
+    </w:lvl>
+    <w:lvl w:ilvl="2" w:tplc="0409001B" w:tentative="1">
+      <w:start w:val="1"/>
+      <w:numFmt w:val="lowerRoman"/>
+      <w:lvlText w:val="%3."/>
+      <w:lvlJc w:val="right"/>
+      <w:pPr>
+        <w:ind w:left="2160" w:hanging="180"/>
+      </w:pPr>
+    </w:lvl>
+    <w:lvl w:ilvl="3" w:tplc="0409000F" w:tentative="1">
+      <w:start w:val="1"/>
+      <w:numFmt w:val="decimal"/>
+      <w:lvlText w:val="%4."/>
+      <w:lvlJc w:val="left"/>
+      <w:pPr>
+        <w:ind w:left="2880" w:hanging="360"/>
+      </w:pPr>
+    </w:lvl>
+    <w:lvl w:ilvl="4" w:tplc="04090019" w:tentative="1">
+      <w:start w:val="1"/>
+      <w:numFmt w:val="lowerLetter"/>
+      <w:lvlText w:val="%5."/>
+      <w:lvlJc w:val="left"/>
+      <w:pPr>
+        <w:ind w:left="3600" w:hanging="360"/>
+      </w:pPr>
+    </w:lvl>
+    <w:lvl w:ilvl="5" w:tplc="0409001B" w:tentative="1">
+      <w:start w:val="1"/>
+      <w:numFmt w:val="lowerRoman"/>
+      <w:lvlText w:val="%6."/>
+      <w:lvlJc w:val="right"/>
+      <w:pPr>
+        <w:ind w:left="4320" w:hanging="180"/>
+      </w:pPr>
+    </w:lvl>
+    <w:lvl w:ilvl="6" w:tplc="0409000F" w:tentative="1">
+      <w:start w:val="1"/>
+      <w:numFmt w:val="decimal"/>
+      <w:lvlText w:val="%7."/>
+      <w:lvlJc w:val="left"/>
+      <w:pPr>
+        <w:ind w:left="5040" w:hanging="360"/>
+      </w:pPr>
+    </w:lvl>
+    <w:lvl w:ilvl="7" w:tplc="04090019" w:tentative="1">
+      <w:start w:val="1"/>
+      <w:numFmt w:val="lowerLetter"/>
+      <w:lvlText w:val="%8."/>
+      <w:lvlJc w:val="left"/>
+      <w:pPr>
+        <w:ind w:left="5760" w:hanging="360"/>
+      </w:pPr>
+    </w:lvl>
+    <w:lvl w:ilvl="8" w:tplc="0409001B" w:tentative="1">
+      <w:start w:val="1"/>
+      <w:numFmt w:val="lowerRoman"/>
+      <w:lvlText w:val="%9."/>
+      <w:lvlJc w:val="right"/>
+      <w:pPr>
+        <w:ind w:left="6480" w:hanging="180"/>
+      </w:pPr>
+    </w:lvl>
+  </w:abstractNum>
+  <w:abstractNum w:abstractNumId="3">
+    <w:nsid w:val="698A1589"/>
+    <w:multiLevelType w:val="hybridMultilevel"/>
+    <w:tmpl w:val="BDAE4FEE"/>
+    <w:lvl w:ilvl="0" w:tplc="04090001">
+      <w:start w:val="1"/>
+      <w:numFmt w:val="bullet"/>
+      <w:lvlText w:val=""/>
+      <w:lvlJc w:val="left"/>
+      <w:pPr>
+        <w:ind w:left="1080" w:hanging="360"/>
+      </w:pPr>
+      <w:rPr>
+        <w:rFonts w:ascii="Symbol" w:hAnsi="Symbol" w:hint="default"/>
+      </w:rPr>
+    </w:lvl>
+    <w:lvl w:ilvl="1" w:tplc="04090003" w:tentative="1">
+      <w:start w:val="1"/>
+      <w:numFmt w:val="bullet"/>
+      <w:lvlText w:val="o"/>
+      <w:lvlJc w:val="left"/>
+      <w:pPr>
+        <w:ind w:left="1800" w:hanging="360"/>
+      </w:pPr>
+      <w:rPr>
+        <w:rFonts w:ascii="Courier New" w:hAnsi="Courier New" w:hint="default"/>
+      </w:rPr>
+    </w:lvl>
+    <w:lvl w:ilvl="2" w:tplc="04090005" w:tentative="1">
+      <w:start w:val="1"/>
+      <w:numFmt w:val="bullet"/>
+      <w:lvlText w:val=""/>
+      <w:lvlJc w:val="left"/>
+      <w:pPr>
+        <w:ind w:left="2520" w:hanging="360"/>
+      </w:pPr>
+      <w:rPr>
+        <w:rFonts w:ascii="Wingdings" w:hAnsi="Wingdings" w:hint="default"/>
+      </w:rPr>
+    </w:lvl>
+    <w:lvl w:ilvl="3" w:tplc="04090001" w:tentative="1">
+      <w:start w:val="1"/>
+      <w:numFmt w:val="bullet"/>
+      <w:lvlText w:val=""/>
+      <w:lvlJc w:val="left"/>
+      <w:pPr>
+        <w:ind w:left="3240" w:hanging="360"/>
+      </w:pPr>
+      <w:rPr>
+        <w:rFonts w:ascii="Symbol" w:hAnsi="Symbol" w:hint="default"/>
+      </w:rPr>
+    </w:lvl>
+    <w:lvl w:ilvl="4" w:tplc="04090003" w:tentative="1">
+      <w:start w:val="1"/>
+      <w:numFmt w:val="bullet"/>
+      <w:lvlText w:val="o"/>
+      <w:lvlJc w:val="left"/>
+      <w:pPr>
+        <w:ind w:left="3960" w:hanging="360"/>
+      </w:pPr>
+      <w:rPr>
+        <w:rFonts w:ascii="Courier New" w:hAnsi="Courier New" w:hint="default"/>
+      </w:rPr>
+    </w:lvl>
+    <w:lvl w:ilvl="5" w:tplc="04090005" w:tentative="1">
+      <w:start w:val="1"/>
+      <w:numFmt w:val="bullet"/>
+      <w:lvlText w:val=""/>
+      <w:lvlJc w:val="left"/>
+      <w:pPr>
+        <w:ind w:left="4680" w:hanging="360"/>
+      </w:pPr>
+      <w:rPr>
+        <w:rFonts w:ascii="Wingdings" w:hAnsi="Wingdings" w:hint="default"/>
+      </w:rPr>
+    </w:lvl>
+    <w:lvl w:ilvl="6" w:tplc="04090001" w:tentative="1">
+      <w:start w:val="1"/>
+      <w:numFmt w:val="bullet"/>
+      <w:lvlText w:val=""/>
+      <w:lvlJc w:val="left"/>
+      <w:pPr>
+        <w:ind w:left="5400" w:hanging="360"/>
+      </w:pPr>
+      <w:rPr>
+        <w:rFonts w:ascii="Symbol" w:hAnsi="Symbol" w:hint="default"/>
+      </w:rPr>
+    </w:lvl>
+    <w:lvl w:ilvl="7" w:tplc="04090003" w:tentative="1">
+      <w:start w:val="1"/>
+      <w:numFmt w:val="bullet"/>
+      <w:lvlText w:val="o"/>
+      <w:lvlJc w:val="left"/>
+      <w:pPr>
+        <w:ind w:left="6120" w:hanging="360"/>
+      </w:pPr>
+      <w:rPr>
+        <w:rFonts w:ascii="Courier New" w:hAnsi="Courier New" w:hint="default"/>
+      </w:rPr>
+    </w:lvl>
+    <w:lvl w:ilvl="8" w:tplc="04090005" w:tentative="1">
+      <w:start w:val="1"/>
+      <w:numFmt w:val="bullet"/>
+      <w:lvlText w:val=""/>
+      <w:lvlJc w:val="left"/>
+      <w:pPr>
+        <w:ind w:left="6840" w:hanging="360"/>
+      </w:pPr>
+      <w:rPr>
+        <w:rFonts w:ascii="Wingdings" w:hAnsi="Wingdings" w:hint="default"/>
+      </w:rPr>
+    </w:lvl>
+  </w:abstractNum>
+  <w:num w:numId="1">
+    <w:abstractNumId w:val="0"/>
+  </w:num>
+  <w:num w:numId="2">
+    <w:abstractNumId w:val="1"/>
+  </w:num>
+  <w:num w:numId="3">
+    <w:abstractNumId w:val="2"/>
+  </w:num>
+  <w:num w:numId="4">
+    <w:abstractNumId w:val="3"/>
+  </w:num>
+</w:numbering>
 </file>
 
 <file path=word/styles.xml><?xml version="1.0" encoding="utf-8"?>
@@ -171,6 +1105,7 @@
   <w:style w:type="paragraph" w:default="1" w:styleId="Normal">
     <w:name w:val="Normal"/>
     <w:qFormat/>
+    <w:rsid w:val="001A131B"/>
   </w:style>
   <w:style w:type="character" w:default="1" w:styleId="DefaultParagraphFont">
     <w:name w:val="Default Paragraph Font"/>
@@ -198,6 +1133,28 @@
     <w:uiPriority w:val="99"/>
     <w:semiHidden/>
     <w:unhideWhenUsed/>
+  </w:style>
+  <w:style w:type="paragraph" w:styleId="ListParagraph">
+    <w:name w:val="List Paragraph"/>
+    <w:basedOn w:val="Normal"/>
+    <w:uiPriority w:val="34"/>
+    <w:qFormat/>
+    <w:rsid w:val="00700B69"/>
+    <w:pPr>
+      <w:ind w:left="720"/>
+      <w:contextualSpacing/>
+    </w:pPr>
+  </w:style>
+  <w:style w:type="character" w:styleId="Hyperlink">
+    <w:name w:val="Hyperlink"/>
+    <w:basedOn w:val="DefaultParagraphFont"/>
+    <w:uiPriority w:val="99"/>
+    <w:unhideWhenUsed/>
+    <w:rsid w:val="00E60DBA"/>
+    <w:rPr>
+      <w:color w:val="0000FF" w:themeColor="hyperlink"/>
+      <w:u w:val="single"/>
+    </w:rPr>
   </w:style>
 </w:styles>
 </file>
@@ -357,6 +1314,7 @@
   <w:style w:type="paragraph" w:default="1" w:styleId="Normal">
     <w:name w:val="Normal"/>
     <w:qFormat/>
+    <w:rsid w:val="001A131B"/>
   </w:style>
   <w:style w:type="character" w:default="1" w:styleId="DefaultParagraphFont">
     <w:name w:val="Default Paragraph Font"/>
@@ -384,6 +1342,28 @@
     <w:uiPriority w:val="99"/>
     <w:semiHidden/>
     <w:unhideWhenUsed/>
+  </w:style>
+  <w:style w:type="paragraph" w:styleId="ListParagraph">
+    <w:name w:val="List Paragraph"/>
+    <w:basedOn w:val="Normal"/>
+    <w:uiPriority w:val="34"/>
+    <w:qFormat/>
+    <w:rsid w:val="00700B69"/>
+    <w:pPr>
+      <w:ind w:left="720"/>
+      <w:contextualSpacing/>
+    </w:pPr>
+  </w:style>
+  <w:style w:type="character" w:styleId="Hyperlink">
+    <w:name w:val="Hyperlink"/>
+    <w:basedOn w:val="DefaultParagraphFont"/>
+    <w:uiPriority w:val="99"/>
+    <w:unhideWhenUsed/>
+    <w:rsid w:val="00E60DBA"/>
+    <w:rPr>
+      <w:color w:val="0000FF" w:themeColor="hyperlink"/>
+      <w:u w:val="single"/>
+    </w:rPr>
   </w:style>
 </w:styles>
 </file>

</xml_diff>

<commit_message>
Manual de Utilizador encaminhado
</commit_message>
<xml_diff>
--- a/PROJECT_AIAC/docs/Manual de Utilizador.docx
+++ b/PROJECT_AIAC/docs/Manual de Utilizador.docx
@@ -255,20 +255,39 @@
         <w:t>INTRODUÇÃO DA INTERFACE</w:t>
       </w:r>
     </w:p>
-    <w:p>
-      <w:pPr>
-        <w:pStyle w:val="ListParagraph"/>
-        <w:numPr>
-          <w:ilvl w:val="0"/>
-          <w:numId w:val="1"/>
-        </w:numPr>
-      </w:pPr>
-      <w:r>
-        <w:t>Descrição da interface e o que podemos fazer com ela</w:t>
-      </w:r>
-    </w:p>
     <w:p/>
     <w:p>
+      <w:r>
+        <w:t xml:space="preserve">Com a utilização do sistema </w:t>
+      </w:r>
+      <w:r>
+        <w:rPr>
+          <w:b/>
+          <w:color w:val="FF0000"/>
+        </w:rPr>
+        <w:t>NOME DO SISTEMA</w:t>
+      </w:r>
+      <w:r>
+        <w:rPr>
+          <w:b/>
+          <w:color w:val="FF0000"/>
+        </w:rPr>
+        <w:t xml:space="preserve"> </w:t>
+      </w:r>
+      <w:r>
+        <w:t xml:space="preserve">é possível ao utilizador enviar e receber emails de forma segura. </w:t>
+      </w:r>
+      <w:bookmarkStart w:id="0" w:name="_GoBack"/>
+      <w:bookmarkEnd w:id="0"/>
+    </w:p>
+    <w:p/>
+    <w:p>
+      <w:r>
+        <w:t xml:space="preserve">Tirando partido das potencialidades do Cartão do Cidadão em conjunto com o algoritmo de cifra AES e assinaturas temporais, foi possível criar um sistema que permita aos seus utilizadores enviarem e receberem emails de forma segura. </w:t>
+      </w:r>
+    </w:p>
+    <w:p/>
+    <w:p>
       <w:pPr>
         <w:rPr>
           <w:b/>
@@ -286,6 +305,13 @@
         </w:rPr>
         <w:t xml:space="preserve">À UTILIZAÇÃO </w:t>
       </w:r>
+    </w:p>
+    <w:p>
+      <w:pPr>
+        <w:rPr>
+          <w:b/>
+        </w:rPr>
+      </w:pPr>
     </w:p>
     <w:p>
       <w:pPr>
@@ -299,6 +325,7 @@
         <w:t>Pussuir Cartão do Cidadão e respectivo leitor de cartões</w:t>
       </w:r>
     </w:p>
+    <w:p/>
     <w:p>
       <w:pPr>
         <w:pStyle w:val="ListParagraph"/>
@@ -322,6 +349,7 @@
         <w:t>)</w:t>
       </w:r>
     </w:p>
+    <w:p/>
     <w:p>
       <w:pPr>
         <w:pStyle w:val="ListParagraph"/>
@@ -338,6 +366,7 @@
       </w:r>
       <w:r>
         <w:rPr>
+          <w:b/>
           <w:color w:val="FF0000"/>
         </w:rPr>
         <w:t>Middleware do prof</w:t>
@@ -356,7 +385,6 @@
           <w:b/>
         </w:rPr>
       </w:pPr>
-      <w:bookmarkStart w:id="0" w:name="_GoBack"/>
       <w:r>
         <w:rPr>
           <w:b/>
@@ -364,7 +392,13 @@
         <w:t>FUNCIONAMENTO</w:t>
       </w:r>
     </w:p>
-    <w:bookmarkEnd w:id="0"/>
+    <w:p>
+      <w:pPr>
+        <w:rPr>
+          <w:b/>
+        </w:rPr>
+      </w:pPr>
+    </w:p>
     <w:p>
       <w:pPr>
         <w:pStyle w:val="ListParagraph"/>
@@ -380,29 +414,7 @@
     <w:p>
       <w:pPr>
         <w:pStyle w:val="ListParagraph"/>
-        <w:numPr>
-          <w:ilvl w:val="0"/>
-          <w:numId w:val="3"/>
-        </w:numPr>
-      </w:pPr>
-      <w:r>
-        <w:t xml:space="preserve">Ligar </w:t>
-      </w:r>
-      <w:r>
-        <w:rPr>
-          <w:color w:val="FF0000"/>
-        </w:rPr>
-        <w:t>Middleware do prof</w:t>
-      </w:r>
-      <w:r>
-        <w:rPr>
-          <w:color w:val="FF0000"/>
-        </w:rPr>
-        <w:t xml:space="preserve"> </w:t>
-      </w:r>
-      <w:r>
-        <w:t>ao computador</w:t>
-      </w:r>
+      </w:pPr>
     </w:p>
     <w:p>
       <w:pPr>
@@ -413,28 +425,374 @@
         </w:numPr>
       </w:pPr>
       <w:r>
-        <w:t xml:space="preserve">Escolher a forma como quer correr o sistema consoante as opções em baixo: </w:t>
-      </w:r>
-    </w:p>
+        <w:t xml:space="preserve">Ligar </w:t>
+      </w:r>
+      <w:r>
+        <w:rPr>
+          <w:b/>
+          <w:color w:val="FF0000"/>
+        </w:rPr>
+        <w:t>Middleware do prof</w:t>
+      </w:r>
+      <w:r>
+        <w:rPr>
+          <w:color w:val="FF0000"/>
+        </w:rPr>
+        <w:t xml:space="preserve"> </w:t>
+      </w:r>
+      <w:r>
+        <w:t>ao computador</w:t>
+      </w:r>
+    </w:p>
+    <w:p/>
     <w:p>
       <w:pPr>
         <w:pStyle w:val="ListParagraph"/>
         <w:numPr>
           <w:ilvl w:val="0"/>
-          <w:numId w:val="4"/>
+          <w:numId w:val="3"/>
         </w:numPr>
-        <w:rPr>
-          <w:b/>
-        </w:rPr>
-      </w:pPr>
-      <w:r>
-        <w:rPr>
-          <w:b/>
-        </w:rPr>
-        <w:t xml:space="preserve">Explicar as várias formas de correr o sistemas, explicando o que significa cada flag que podemos invocar. </w:t>
+      </w:pPr>
+      <w:r>
+        <w:t xml:space="preserve">Escolher a forma como quer correr o sistema consoante as opções em baixo: </w:t>
+      </w:r>
+    </w:p>
+    <w:p>
+      <w:pPr>
+        <w:ind w:left="720"/>
+      </w:pPr>
+    </w:p>
+    <w:p>
+      <w:pPr>
+        <w:ind w:left="720"/>
+      </w:pPr>
+      <w:r>
+        <w:t>Para executar a in</w:t>
+      </w:r>
+      <w:r>
+        <w:t xml:space="preserve">terface o utilizador tem </w:t>
+      </w:r>
+      <w:r>
+        <w:t>ao seu dispor várias flags que poderá optar por chamar consoante as suas necessidades.</w:t>
+      </w:r>
+    </w:p>
+    <w:p>
+      <w:pPr>
+        <w:ind w:left="720" w:firstLine="360"/>
+      </w:pPr>
+    </w:p>
+    <w:p>
+      <w:pPr>
+        <w:pStyle w:val="ListParagraph"/>
+        <w:numPr>
+          <w:ilvl w:val="1"/>
+          <w:numId w:val="1"/>
+        </w:numPr>
+        <w:rPr>
+          <w:b/>
+        </w:rPr>
+      </w:pPr>
+      <w:r>
+        <w:rPr>
+          <w:b/>
+        </w:rPr>
+        <w:t xml:space="preserve">–s/r </w:t>
+      </w:r>
+      <w:r>
+        <w:t xml:space="preserve">– flag obrigatória que diz se o utilizador está a operar em modo de envio (-s) ou em modo de recepção (-r) </w:t>
+      </w:r>
+    </w:p>
+    <w:p>
+      <w:pPr>
+        <w:pStyle w:val="ListParagraph"/>
+        <w:ind w:left="1440"/>
+        <w:rPr>
+          <w:b/>
+        </w:rPr>
+      </w:pPr>
+    </w:p>
+    <w:p>
+      <w:pPr>
+        <w:pStyle w:val="ListParagraph"/>
+        <w:numPr>
+          <w:ilvl w:val="1"/>
+          <w:numId w:val="1"/>
+        </w:numPr>
+        <w:rPr>
+          <w:b/>
+        </w:rPr>
+      </w:pPr>
+      <w:r>
+        <w:rPr>
+          <w:b/>
+        </w:rPr>
+        <w:t>–p [path</w:t>
+      </w:r>
+      <w:r>
+        <w:rPr>
+          <w:b/>
+        </w:rPr>
+        <w:t>OF</w:t>
+      </w:r>
+      <w:r>
+        <w:rPr>
+          <w:b/>
+        </w:rPr>
+        <w:t>file]</w:t>
+      </w:r>
+      <w:r>
+        <w:t xml:space="preserve"> – o campo [pathOFfile] deve ser substituido pelo caminho para o email que pretende enviar, se estiver em modo envio,  ou pelo caminho para o email que pretende decifrar, se tiver em modo recepção.</w:t>
+      </w:r>
+      <w:r>
+        <w:t xml:space="preserve"> Esta flag é obrigatória.</w:t>
+      </w:r>
+    </w:p>
+    <w:p>
+      <w:pPr>
+        <w:rPr>
+          <w:b/>
+        </w:rPr>
+      </w:pPr>
+    </w:p>
+    <w:p>
+      <w:pPr>
+        <w:pStyle w:val="ListParagraph"/>
+        <w:numPr>
+          <w:ilvl w:val="1"/>
+          <w:numId w:val="1"/>
+        </w:numPr>
+        <w:rPr>
+          <w:b/>
+        </w:rPr>
+      </w:pPr>
+      <w:r>
+        <w:rPr>
+          <w:b/>
+        </w:rPr>
+        <w:t>–</w:t>
+      </w:r>
+      <w:r>
+        <w:rPr>
+          <w:b/>
+        </w:rPr>
+        <w:t>t</w:t>
+      </w:r>
+      <w:r>
+        <w:t xml:space="preserve"> -  </w:t>
+      </w:r>
+      <w:r>
+        <w:t>Caso pretenda utilizar uma assinatura temporal no envio de um email o utilizador deve indicar esta flag. Em modo recepção o utilizador deverá saber se o conteúdo se o conteúdo que está a receber foi assinado temporalmente e assim utilizar esta flag em caso afirmativo.</w:t>
+      </w:r>
+    </w:p>
+    <w:p>
+      <w:pPr>
+        <w:rPr>
+          <w:b/>
+        </w:rPr>
+      </w:pPr>
+    </w:p>
+    <w:p>
+      <w:pPr>
+        <w:pStyle w:val="ListParagraph"/>
+        <w:numPr>
+          <w:ilvl w:val="1"/>
+          <w:numId w:val="1"/>
+        </w:numPr>
+        <w:rPr>
+          <w:b/>
+        </w:rPr>
+      </w:pPr>
+      <w:r>
+        <w:rPr>
+          <w:b/>
+        </w:rPr>
+        <w:t xml:space="preserve">–z </w:t>
+      </w:r>
+      <w:r>
+        <w:t xml:space="preserve"> - De maneira a zipar o conteúdo de um email, o utilizador deverá usar a flag –z aquando da execução da interface. Em modo recepção o utilizador deverá saber se o conteúdo se o conteúdo que está a receber foi assinado zipado e assim utilizar esta flag em caso afirmativo.</w:t>
+      </w:r>
+    </w:p>
+    <w:p>
+      <w:pPr>
+        <w:rPr>
+          <w:b/>
+        </w:rPr>
+      </w:pPr>
+    </w:p>
+    <w:p>
+      <w:pPr>
+        <w:pStyle w:val="ListParagraph"/>
+        <w:numPr>
+          <w:ilvl w:val="1"/>
+          <w:numId w:val="1"/>
+        </w:numPr>
+        <w:rPr>
+          <w:b/>
+        </w:rPr>
+      </w:pPr>
+      <w:r>
+        <w:rPr>
+          <w:b/>
+        </w:rPr>
+        <w:t xml:space="preserve">–c </w:t>
+      </w:r>
+      <w:r>
+        <w:t xml:space="preserve"> - Caso pretenda cifrar o conteúdo que está a enviar com o algoritmo AES, o utilizador deverá invocar a flag –c. Em modo recepção esta flag também deverá ser executada se o conteúdo que o utilizador pretende ler tiver sido cifrado com </w:t>
+      </w:r>
+      <w:r>
+        <w:t>o algoritmo em cima referido.</w:t>
+      </w:r>
+      <w:r>
+        <w:rPr>
+          <w:b/>
+        </w:rPr>
+        <w:t xml:space="preserve"> </w:t>
+      </w:r>
+      <w:r>
+        <w:rPr>
+          <w:b/>
+        </w:rPr>
+        <w:t xml:space="preserve"> </w:t>
+      </w:r>
+    </w:p>
+    <w:p>
+      <w:pPr>
+        <w:ind w:left="1080"/>
+        <w:rPr>
+          <w:b/>
+        </w:rPr>
+      </w:pPr>
+    </w:p>
+    <w:p>
+      <w:pPr>
+        <w:ind w:left="1080"/>
+      </w:pPr>
+      <w:r>
+        <w:t>Um exemplo de execução da interface é o seguinte:</w:t>
+      </w:r>
+    </w:p>
+    <w:p>
+      <w:pPr>
+        <w:ind w:left="1080"/>
+      </w:pPr>
+    </w:p>
+    <w:p>
+      <w:pPr>
+        <w:pStyle w:val="ListParagraph"/>
+        <w:numPr>
+          <w:ilvl w:val="1"/>
+          <w:numId w:val="1"/>
+        </w:numPr>
+      </w:pPr>
+      <w:r>
+        <w:rPr>
+          <w:b/>
+        </w:rPr>
+        <w:t>–s –p /sandbox –t –z –c</w:t>
+      </w:r>
+      <w:r>
+        <w:t xml:space="preserve"> </w:t>
+      </w:r>
+      <w:r>
+        <w:t xml:space="preserve"> - neste caso o utilizador irá estar a enviar um email (-s) que se encontra na pasta /sandbox. Ao enviar esse email o utilizador irá envia-lo com uma assinatura temporal (-t), </w:t>
+      </w:r>
+      <w:r>
+        <w:t>o seu conteúdo irá zipado (-z) e ainda será cifrado com o algoritmo AES (-c)</w:t>
       </w:r>
     </w:p>
     <w:p/>
+    <w:p>
+      <w:pPr>
+        <w:pStyle w:val="ListParagraph"/>
+        <w:numPr>
+          <w:ilvl w:val="0"/>
+          <w:numId w:val="3"/>
+        </w:numPr>
+      </w:pPr>
+      <w:r>
+        <w:t>Ao executar o comando acima o codigo de autenticação do seu</w:t>
+      </w:r>
+      <w:r>
+        <w:t xml:space="preserve"> cartão de cidadão será pedido conforme a figura </w:t>
+      </w:r>
+      <w:r>
+        <w:rPr>
+          <w:b/>
+          <w:color w:val="FF0000"/>
+        </w:rPr>
+        <w:t>XX</w:t>
+      </w:r>
+    </w:p>
+    <w:p/>
+    <w:p/>
+    <w:p>
+      <w:pPr>
+        <w:pStyle w:val="ListParagraph"/>
+      </w:pPr>
+    </w:p>
+    <w:p>
+      <w:pPr>
+        <w:pStyle w:val="ListParagraph"/>
+        <w:rPr>
+          <w:b/>
+          <w:color w:val="FF0000"/>
+        </w:rPr>
+      </w:pPr>
+      <w:r>
+        <w:rPr>
+          <w:b/>
+          <w:color w:val="FF0000"/>
+        </w:rPr>
+        <w:t xml:space="preserve">Figura XX </w:t>
+      </w:r>
+      <w:r>
+        <w:rPr>
+          <w:b/>
+          <w:color w:val="FF0000"/>
+        </w:rPr>
+        <w:t>–</w:t>
+      </w:r>
+      <w:r>
+        <w:rPr>
+          <w:b/>
+          <w:color w:val="FF0000"/>
+        </w:rPr>
+        <w:t xml:space="preserve"> </w:t>
+      </w:r>
+      <w:r>
+        <w:rPr>
+          <w:b/>
+          <w:color w:val="FF0000"/>
+        </w:rPr>
+        <w:t>Pedido de codigo de autenticação do Cartão do Cidadão</w:t>
+      </w:r>
+    </w:p>
+    <w:p>
+      <w:pPr>
+        <w:pStyle w:val="ListParagraph"/>
+      </w:pPr>
+    </w:p>
+    <w:p>
+      <w:pPr>
+        <w:pStyle w:val="ListParagraph"/>
+      </w:pPr>
+    </w:p>
+    <w:p>
+      <w:pPr>
+        <w:pStyle w:val="ListParagraph"/>
+      </w:pPr>
+    </w:p>
+    <w:p>
+      <w:pPr>
+        <w:pStyle w:val="ListParagraph"/>
+      </w:pPr>
+      <w:r>
+        <w:t>Introduza o seu codigo de autenticação</w:t>
+      </w:r>
+      <w:r>
+        <w:t xml:space="preserve"> e clique OK.</w:t>
+      </w:r>
+    </w:p>
     <w:p/>
     <w:p/>
     <w:p>
@@ -538,9 +896,122 @@
 <file path=word/numbering.xml><?xml version="1.0" encoding="utf-8"?>
 <w:numbering xmlns:wpc="http://schemas.microsoft.com/office/word/2010/wordprocessingCanvas" xmlns:mo="http://schemas.microsoft.com/office/mac/office/2008/main" xmlns:mc="http://schemas.openxmlformats.org/markup-compatibility/2006" xmlns:mv="urn:schemas-microsoft-com:mac:vml" xmlns:o="urn:schemas-microsoft-com:office:office" xmlns:r="http://schemas.openxmlformats.org/officeDocument/2006/relationships" xmlns:m="http://schemas.openxmlformats.org/officeDocument/2006/math" xmlns:v="urn:schemas-microsoft-com:vml" xmlns:wp14="http://schemas.microsoft.com/office/word/2010/wordprocessingDrawing" xmlns:wp="http://schemas.openxmlformats.org/drawingml/2006/wordprocessingDrawing" xmlns:w10="urn:schemas-microsoft-com:office:word" xmlns:w="http://schemas.openxmlformats.org/wordprocessingml/2006/main" xmlns:w14="http://schemas.microsoft.com/office/word/2010/wordml" xmlns:wpg="http://schemas.microsoft.com/office/word/2010/wordprocessingGroup" xmlns:wpi="http://schemas.microsoft.com/office/word/2010/wordprocessingInk" xmlns:wne="http://schemas.microsoft.com/office/word/2006/wordml" xmlns:wps="http://schemas.microsoft.com/office/word/2010/wordprocessingShape" mc:Ignorable="w14 wp14">
   <w:abstractNum w:abstractNumId="0">
+    <w:nsid w:val="086123E6"/>
+    <w:multiLevelType w:val="hybridMultilevel"/>
+    <w:tmpl w:val="BB0C2EE8"/>
+    <w:lvl w:ilvl="0" w:tplc="04090001">
+      <w:start w:val="1"/>
+      <w:numFmt w:val="bullet"/>
+      <w:lvlText w:val=""/>
+      <w:lvlJc w:val="left"/>
+      <w:pPr>
+        <w:ind w:left="720" w:hanging="360"/>
+      </w:pPr>
+      <w:rPr>
+        <w:rFonts w:ascii="Symbol" w:hAnsi="Symbol" w:hint="default"/>
+      </w:rPr>
+    </w:lvl>
+    <w:lvl w:ilvl="1" w:tplc="04090003" w:tentative="1">
+      <w:start w:val="1"/>
+      <w:numFmt w:val="bullet"/>
+      <w:lvlText w:val="o"/>
+      <w:lvlJc w:val="left"/>
+      <w:pPr>
+        <w:ind w:left="1440" w:hanging="360"/>
+      </w:pPr>
+      <w:rPr>
+        <w:rFonts w:ascii="Courier New" w:hAnsi="Courier New" w:hint="default"/>
+      </w:rPr>
+    </w:lvl>
+    <w:lvl w:ilvl="2" w:tplc="04090005" w:tentative="1">
+      <w:start w:val="1"/>
+      <w:numFmt w:val="bullet"/>
+      <w:lvlText w:val=""/>
+      <w:lvlJc w:val="left"/>
+      <w:pPr>
+        <w:ind w:left="2160" w:hanging="360"/>
+      </w:pPr>
+      <w:rPr>
+        <w:rFonts w:ascii="Wingdings" w:hAnsi="Wingdings" w:hint="default"/>
+      </w:rPr>
+    </w:lvl>
+    <w:lvl w:ilvl="3" w:tplc="04090001" w:tentative="1">
+      <w:start w:val="1"/>
+      <w:numFmt w:val="bullet"/>
+      <w:lvlText w:val=""/>
+      <w:lvlJc w:val="left"/>
+      <w:pPr>
+        <w:ind w:left="2880" w:hanging="360"/>
+      </w:pPr>
+      <w:rPr>
+        <w:rFonts w:ascii="Symbol" w:hAnsi="Symbol" w:hint="default"/>
+      </w:rPr>
+    </w:lvl>
+    <w:lvl w:ilvl="4" w:tplc="04090003" w:tentative="1">
+      <w:start w:val="1"/>
+      <w:numFmt w:val="bullet"/>
+      <w:lvlText w:val="o"/>
+      <w:lvlJc w:val="left"/>
+      <w:pPr>
+        <w:ind w:left="3600" w:hanging="360"/>
+      </w:pPr>
+      <w:rPr>
+        <w:rFonts w:ascii="Courier New" w:hAnsi="Courier New" w:hint="default"/>
+      </w:rPr>
+    </w:lvl>
+    <w:lvl w:ilvl="5" w:tplc="04090005" w:tentative="1">
+      <w:start w:val="1"/>
+      <w:numFmt w:val="bullet"/>
+      <w:lvlText w:val=""/>
+      <w:lvlJc w:val="left"/>
+      <w:pPr>
+        <w:ind w:left="4320" w:hanging="360"/>
+      </w:pPr>
+      <w:rPr>
+        <w:rFonts w:ascii="Wingdings" w:hAnsi="Wingdings" w:hint="default"/>
+      </w:rPr>
+    </w:lvl>
+    <w:lvl w:ilvl="6" w:tplc="04090001" w:tentative="1">
+      <w:start w:val="1"/>
+      <w:numFmt w:val="bullet"/>
+      <w:lvlText w:val=""/>
+      <w:lvlJc w:val="left"/>
+      <w:pPr>
+        <w:ind w:left="5040" w:hanging="360"/>
+      </w:pPr>
+      <w:rPr>
+        <w:rFonts w:ascii="Symbol" w:hAnsi="Symbol" w:hint="default"/>
+      </w:rPr>
+    </w:lvl>
+    <w:lvl w:ilvl="7" w:tplc="04090003" w:tentative="1">
+      <w:start w:val="1"/>
+      <w:numFmt w:val="bullet"/>
+      <w:lvlText w:val="o"/>
+      <w:lvlJc w:val="left"/>
+      <w:pPr>
+        <w:ind w:left="5760" w:hanging="360"/>
+      </w:pPr>
+      <w:rPr>
+        <w:rFonts w:ascii="Courier New" w:hAnsi="Courier New" w:hint="default"/>
+      </w:rPr>
+    </w:lvl>
+    <w:lvl w:ilvl="8" w:tplc="04090005" w:tentative="1">
+      <w:start w:val="1"/>
+      <w:numFmt w:val="bullet"/>
+      <w:lvlText w:val=""/>
+      <w:lvlJc w:val="left"/>
+      <w:pPr>
+        <w:ind w:left="6480" w:hanging="360"/>
+      </w:pPr>
+      <w:rPr>
+        <w:rFonts w:ascii="Wingdings" w:hAnsi="Wingdings" w:hint="default"/>
+      </w:rPr>
+    </w:lvl>
+  </w:abstractNum>
+  <w:abstractNum w:abstractNumId="1">
     <w:nsid w:val="22CE768D"/>
     <w:multiLevelType w:val="hybridMultilevel"/>
-    <w:tmpl w:val="31F4E588"/>
+    <w:tmpl w:val="C62064C8"/>
     <w:lvl w:ilvl="0" w:tplc="04090001">
       <w:start w:val="1"/>
       <w:numFmt w:val="bullet"/>
@@ -553,7 +1024,7 @@
         <w:rFonts w:ascii="Symbol" w:hAnsi="Symbol" w:hint="default"/>
       </w:rPr>
     </w:lvl>
-    <w:lvl w:ilvl="1" w:tplc="04090003" w:tentative="1">
+    <w:lvl w:ilvl="1" w:tplc="04090003">
       <w:start w:val="1"/>
       <w:numFmt w:val="bullet"/>
       <w:lvlText w:val="o"/>
@@ -650,11 +1121,11 @@
       </w:rPr>
     </w:lvl>
   </w:abstractNum>
-  <w:abstractNum w:abstractNumId="1">
+  <w:abstractNum w:abstractNumId="2">
     <w:nsid w:val="58631C42"/>
     <w:multiLevelType w:val="hybridMultilevel"/>
-    <w:tmpl w:val="AFF27EDE"/>
-    <w:lvl w:ilvl="0" w:tplc="0409000F">
+    <w:tmpl w:val="ACC23B38"/>
+    <w:lvl w:ilvl="0" w:tplc="53FEA4AE">
       <w:start w:val="1"/>
       <w:numFmt w:val="decimal"/>
       <w:lvlText w:val="%1."/>
@@ -662,6 +1133,9 @@
       <w:pPr>
         <w:ind w:left="720" w:hanging="360"/>
       </w:pPr>
+      <w:rPr>
+        <w:color w:val="auto"/>
+      </w:rPr>
     </w:lvl>
     <w:lvl w:ilvl="1" w:tplc="04090019" w:tentative="1">
       <w:start w:val="1"/>
@@ -736,7 +1210,7 @@
       </w:pPr>
     </w:lvl>
   </w:abstractNum>
-  <w:abstractNum w:abstractNumId="2">
+  <w:abstractNum w:abstractNumId="3">
     <w:nsid w:val="696F1536"/>
     <w:multiLevelType w:val="hybridMultilevel"/>
     <w:tmpl w:val="E1FAD86E"/>
@@ -749,7 +1223,7 @@
         <w:ind w:left="720" w:hanging="360"/>
       </w:pPr>
     </w:lvl>
-    <w:lvl w:ilvl="1" w:tplc="04090019" w:tentative="1">
+    <w:lvl w:ilvl="1" w:tplc="04090019">
       <w:start w:val="1"/>
       <w:numFmt w:val="lowerLetter"/>
       <w:lvlText w:val="%2."/>
@@ -822,7 +1296,7 @@
       </w:pPr>
     </w:lvl>
   </w:abstractNum>
-  <w:abstractNum w:abstractNumId="3">
+  <w:abstractNum w:abstractNumId="4">
     <w:nsid w:val="698A1589"/>
     <w:multiLevelType w:val="hybridMultilevel"/>
     <w:tmpl w:val="BDAE4FEE"/>
@@ -936,16 +1410,19 @@
     </w:lvl>
   </w:abstractNum>
   <w:num w:numId="1">
-    <w:abstractNumId w:val="0"/>
+    <w:abstractNumId w:val="1"/>
   </w:num>
   <w:num w:numId="2">
-    <w:abstractNumId w:val="1"/>
+    <w:abstractNumId w:val="2"/>
   </w:num>
   <w:num w:numId="3">
-    <w:abstractNumId w:val="2"/>
+    <w:abstractNumId w:val="3"/>
   </w:num>
   <w:num w:numId="4">
-    <w:abstractNumId w:val="3"/>
+    <w:abstractNumId w:val="4"/>
+  </w:num>
+  <w:num w:numId="5">
+    <w:abstractNumId w:val="0"/>
   </w:num>
 </w:numbering>
 </file>

</xml_diff>

<commit_message>
updated Manual de Utilizador
</commit_message>
<xml_diff>
--- a/PROJECT_AIAC/docs/Manual de Utilizador.docx
+++ b/PROJECT_AIAC/docs/Manual de Utilizador.docx
@@ -92,22 +92,38 @@
     </w:p>
     <w:p>
       <w:pPr>
+        <w:pStyle w:val="Title"/>
         <w:jc w:val="center"/>
         <w:rPr>
-          <w:sz w:val="40"/>
-          <w:szCs w:val="40"/>
-        </w:rPr>
-      </w:pPr>
-      <w:r>
-        <w:rPr>
-          <w:sz w:val="40"/>
-          <w:szCs w:val="40"/>
+          <w:sz w:val="72"/>
+        </w:rPr>
+      </w:pPr>
+      <w:r>
+        <w:rPr>
+          <w:sz w:val="72"/>
         </w:rPr>
         <w:t>MANUAL DE UTILIZADOR</w:t>
       </w:r>
     </w:p>
     <w:p>
       <w:pPr>
+        <w:jc w:val="right"/>
+        <w:rPr>
+          <w:sz w:val="40"/>
+          <w:szCs w:val="40"/>
+        </w:rPr>
+      </w:pPr>
+      <w:r>
+        <w:rPr>
+          <w:i/>
+          <w:sz w:val="40"/>
+          <w:szCs w:val="40"/>
+        </w:rPr>
+        <w:t>Signo</w:t>
+      </w:r>
+    </w:p>
+    <w:p>
+      <w:pPr>
         <w:jc w:val="center"/>
         <w:rPr>
           <w:sz w:val="40"/>
@@ -207,112 +223,67 @@
     </w:p>
     <w:p>
       <w:pPr>
-        <w:jc w:val="center"/>
-        <w:rPr>
-          <w:sz w:val="40"/>
-          <w:szCs w:val="40"/>
-        </w:rPr>
-      </w:pPr>
-    </w:p>
-    <w:p>
-      <w:pPr>
-        <w:jc w:val="center"/>
-        <w:rPr>
-          <w:sz w:val="40"/>
-          <w:szCs w:val="40"/>
-        </w:rPr>
-      </w:pPr>
-    </w:p>
-    <w:p>
-      <w:pPr>
-        <w:jc w:val="center"/>
-        <w:rPr>
-          <w:sz w:val="40"/>
-          <w:szCs w:val="40"/>
-        </w:rPr>
-      </w:pPr>
-    </w:p>
-    <w:p>
-      <w:pPr>
-        <w:jc w:val="center"/>
-        <w:rPr>
-          <w:sz w:val="40"/>
-          <w:szCs w:val="40"/>
-        </w:rPr>
-      </w:pPr>
-    </w:p>
-    <w:p>
-      <w:pPr>
-        <w:rPr>
-          <w:b/>
-        </w:rPr>
-      </w:pPr>
-      <w:r>
-        <w:rPr>
-          <w:b/>
-        </w:rPr>
+        <w:rPr>
+          <w:sz w:val="40"/>
+          <w:szCs w:val="40"/>
+        </w:rPr>
+      </w:pPr>
+    </w:p>
+    <w:p>
+      <w:pPr>
+        <w:pStyle w:val="Heading1"/>
+      </w:pPr>
+      <w:r>
         <w:lastRenderedPageBreak/>
-        <w:t>INTRODUÇÃO DA INTERFACE</w:t>
+        <w:t>INTRODUÇÃO</w:t>
       </w:r>
     </w:p>
     <w:p/>
     <w:p>
       <w:r>
-        <w:t xml:space="preserve">Com a utilização do sistema </w:t>
-      </w:r>
-      <w:r>
-        <w:rPr>
-          <w:b/>
-          <w:color w:val="FF0000"/>
-        </w:rPr>
-        <w:t>NOME DO SISTEMA</w:t>
-      </w:r>
-      <w:r>
-        <w:rPr>
-          <w:b/>
-          <w:color w:val="FF0000"/>
-        </w:rPr>
-        <w:t xml:space="preserve"> </w:t>
-      </w:r>
-      <w:r>
-        <w:t xml:space="preserve">é possível ao utilizador enviar e receber emails de forma segura. </w:t>
-      </w:r>
-      <w:bookmarkStart w:id="0" w:name="_GoBack"/>
-      <w:bookmarkEnd w:id="0"/>
+        <w:tab/>
+        <w:t xml:space="preserve">O sistema </w:t>
+      </w:r>
+      <w:r>
+        <w:rPr>
+          <w:b/>
+          <w:i/>
+        </w:rPr>
+        <w:t>Signo</w:t>
+      </w:r>
+      <w:r>
+        <w:t xml:space="preserve"> oferece aos seus utilizadores uma forma segura de trocarem mensagens,  com um sistema de autenticação robusto, utilizando o cartão de cidadão Europeu e um mecanismo de confidencialidade com base em cifra AES.</w:t>
+      </w:r>
+    </w:p>
+    <w:p>
+      <w:r>
+        <w:tab/>
+        <w:t xml:space="preserve">Este sistema é muito versátil, dando aos seus utilizadores a capacidade de comprimir as suas mensagens em formato </w:t>
+      </w:r>
+      <w:proofErr w:type="spellStart"/>
+      <w:r>
+        <w:t>zip</w:t>
+      </w:r>
+      <w:proofErr w:type="spellEnd"/>
+      <w:r>
+        <w:t xml:space="preserve">, adicionar um carimbo temporal a sua assinatura para que a sua mensagem tenha um prazo de validade e a possibilidade de utilizar mecanismos de cifra externos </w:t>
+      </w:r>
+      <w:r>
+        <w:t>de forma a que não seja necessário ao utilizador conhecer uma palavra chave para esse efeito.</w:t>
+      </w:r>
+    </w:p>
+    <w:p>
+      <w:pPr>
+        <w:pStyle w:val="Heading1"/>
+      </w:pPr>
+      <w:r>
+        <w:t xml:space="preserve">REQUISITOS </w:t>
+      </w:r>
+      <w:r>
+        <w:t xml:space="preserve">À UTILIZAÇÃO </w:t>
+      </w:r>
     </w:p>
     <w:p/>
-    <w:p>
-      <w:r>
-        <w:t xml:space="preserve">Tirando partido das potencialidades do Cartão do Cidadão em conjunto com o algoritmo de cifra AES e assinaturas temporais, foi possível criar um sistema que permita aos seus utilizadores enviarem e receberem emails de forma segura. </w:t>
-      </w:r>
-    </w:p>
-    <w:p/>
-    <w:p>
-      <w:pPr>
-        <w:rPr>
-          <w:b/>
-        </w:rPr>
-      </w:pPr>
-      <w:r>
-        <w:rPr>
-          <w:b/>
-        </w:rPr>
-        <w:t xml:space="preserve">REQUISITOS </w:t>
-      </w:r>
-      <w:r>
-        <w:rPr>
-          <w:b/>
-        </w:rPr>
-        <w:t xml:space="preserve">À UTILIZAÇÃO </w:t>
-      </w:r>
-    </w:p>
-    <w:p>
-      <w:pPr>
-        <w:rPr>
-          <w:b/>
-        </w:rPr>
-      </w:pPr>
-    </w:p>
     <w:p>
       <w:pPr>
         <w:pStyle w:val="ListParagraph"/>
@@ -322,7 +293,10 @@
         </w:numPr>
       </w:pPr>
       <w:r>
-        <w:t>Pussuir Cartão do Cidadão e respectivo leitor de cartões</w:t>
+        <w:t>Possuir</w:t>
+      </w:r>
+      <w:r>
+        <w:t xml:space="preserve"> Cartão do Cidadão e respectivo leitor de cartões</w:t>
       </w:r>
     </w:p>
     <w:p/>
@@ -335,7 +309,13 @@
         </w:numPr>
       </w:pPr>
       <w:r>
-        <w:t xml:space="preserve">Instalar software do Cartão do Cidadão (disponivel em </w:t>
+        <w:t>Instalar software do Cartão do Cidadão (</w:t>
+      </w:r>
+      <w:r>
+        <w:t>disponível</w:t>
+      </w:r>
+      <w:r>
+        <w:t xml:space="preserve"> em </w:t>
       </w:r>
       <w:hyperlink r:id="rId6" w:history="1">
         <w:r>
@@ -362,33 +342,27 @@
         </w:rPr>
       </w:pPr>
       <w:r>
-        <w:t xml:space="preserve">Pussir </w:t>
-      </w:r>
-      <w:r>
-        <w:rPr>
-          <w:b/>
-          <w:color w:val="FF0000"/>
-        </w:rPr>
-        <w:t>Middleware do prof</w:t>
-      </w:r>
-    </w:p>
-    <w:p>
-      <w:pPr>
-        <w:rPr>
-          <w:color w:val="FF0000"/>
-        </w:rPr>
-      </w:pPr>
-    </w:p>
-    <w:p>
-      <w:pPr>
-        <w:rPr>
-          <w:b/>
-        </w:rPr>
-      </w:pPr>
-      <w:r>
-        <w:rPr>
-          <w:b/>
-        </w:rPr>
+        <w:t xml:space="preserve">Para utilizar um mecanismo de cifra externo, precisa do respectivo aparelho, neste momento o sistema Signo só suporta o aparelho </w:t>
+      </w:r>
+      <w:r>
+        <w:rPr>
+          <w:b/>
+          <w:i/>
+        </w:rPr>
+        <w:t>caixaChaves1.0</w:t>
+      </w:r>
+      <w:r>
+        <w:rPr>
+          <w:b/>
+        </w:rPr>
+        <w:t>.</w:t>
+      </w:r>
+    </w:p>
+    <w:p>
+      <w:pPr>
+        <w:pStyle w:val="Heading1"/>
+      </w:pPr>
+      <w:r>
         <w:t>FUNCIONAMENTO</w:t>
       </w:r>
     </w:p>
@@ -408,7 +382,7 @@
         </w:numPr>
       </w:pPr>
       <w:r>
-        <w:t>Ligar Cartão do Cidadão ao computador</w:t>
+        <w:t>Instalar o Software do Cartão do Cidadão no seu Computador</w:t>
       </w:r>
     </w:p>
     <w:p>
@@ -428,20 +402,7 @@
         <w:t xml:space="preserve">Ligar </w:t>
       </w:r>
       <w:r>
-        <w:rPr>
-          <w:b/>
-          <w:color w:val="FF0000"/>
-        </w:rPr>
-        <w:t>Middleware do prof</w:t>
-      </w:r>
-      <w:r>
-        <w:rPr>
-          <w:color w:val="FF0000"/>
-        </w:rPr>
-        <w:t xml:space="preserve"> </w:t>
-      </w:r>
-      <w:r>
-        <w:t>ao computador</w:t>
+        <w:t>o leitor de cartões ao seu computador</w:t>
       </w:r>
     </w:p>
     <w:p/>
@@ -454,7 +415,42 @@
         </w:numPr>
       </w:pPr>
       <w:r>
-        <w:t xml:space="preserve">Escolher a forma como quer correr o sistema consoante as opções em baixo: </w:t>
+        <w:t xml:space="preserve">Inserir o seu Cartão de cidadão </w:t>
+      </w:r>
+    </w:p>
+    <w:p/>
+    <w:p>
+      <w:pPr>
+        <w:pStyle w:val="ListParagraph"/>
+        <w:numPr>
+          <w:ilvl w:val="0"/>
+          <w:numId w:val="3"/>
+        </w:numPr>
+      </w:pPr>
+      <w:r>
+        <w:t xml:space="preserve">Ligar o aparelho </w:t>
+      </w:r>
+      <w:r>
+        <w:rPr>
+          <w:b/>
+        </w:rPr>
+        <w:t>caixaChaves1.0</w:t>
+      </w:r>
+      <w:r>
+        <w:t xml:space="preserve"> caso deseje utilizar o sistema de cifra externo</w:t>
+      </w:r>
+    </w:p>
+    <w:p/>
+    <w:p>
+      <w:pPr>
+        <w:pStyle w:val="ListParagraph"/>
+        <w:numPr>
+          <w:ilvl w:val="0"/>
+          <w:numId w:val="3"/>
+        </w:numPr>
+      </w:pPr>
+      <w:r>
+        <w:t>Iniciar o programa com as opções que desejar descritas abaixo:</w:t>
       </w:r>
     </w:p>
     <w:p>
@@ -473,7 +469,13 @@
         <w:t xml:space="preserve">terface o utilizador tem </w:t>
       </w:r>
       <w:r>
-        <w:t>ao seu dispor várias flags que poderá optar por chamar consoante as suas necessidades.</w:t>
+        <w:t xml:space="preserve">ao seu dispor várias </w:t>
+      </w:r>
+      <w:r>
+        <w:t>opções</w:t>
+      </w:r>
+      <w:r>
+        <w:t xml:space="preserve"> que poderá optar por chamar consoante as suas necessidades.</w:t>
       </w:r>
     </w:p>
     <w:p>
@@ -499,7 +501,15 @@
         <w:t xml:space="preserve">–s/r </w:t>
       </w:r>
       <w:r>
-        <w:t xml:space="preserve">– flag obrigatória que diz se o utilizador está a operar em modo de envio (-s) ou em modo de recepção (-r) </w:t>
+        <w:t xml:space="preserve">– </w:t>
+      </w:r>
+      <w:proofErr w:type="spellStart"/>
+      <w:r>
+        <w:t>flag</w:t>
+      </w:r>
+      <w:proofErr w:type="spellEnd"/>
+      <w:r>
+        <w:t xml:space="preserve"> obrigatória que diz se o utilizador está a operar em modo de envio (-s) ou em modo de recepção (-r) </w:t>
       </w:r>
     </w:p>
     <w:p>
@@ -526,7 +536,14 @@
         <w:rPr>
           <w:b/>
         </w:rPr>
-        <w:t>–p [path</w:t>
+        <w:t>–p [</w:t>
+      </w:r>
+      <w:proofErr w:type="spellStart"/>
+      <w:r>
+        <w:rPr>
+          <w:b/>
+        </w:rPr>
+        <w:t>path</w:t>
       </w:r>
       <w:r>
         <w:rPr>
@@ -538,13 +555,42 @@
         <w:rPr>
           <w:b/>
         </w:rPr>
-        <w:t>file]</w:t>
-      </w:r>
-      <w:r>
-        <w:t xml:space="preserve"> – o campo [pathOFfile] deve ser substituido pelo caminho para o email que pretende enviar, se estiver em modo envio,  ou pelo caminho para o email que pretende decifrar, se tiver em modo recepção.</w:t>
-      </w:r>
-      <w:r>
-        <w:t xml:space="preserve"> Esta flag é obrigatória.</w:t>
+        <w:t>file</w:t>
+      </w:r>
+      <w:proofErr w:type="spellEnd"/>
+      <w:r>
+        <w:rPr>
+          <w:b/>
+        </w:rPr>
+        <w:t>]</w:t>
+      </w:r>
+      <w:r>
+        <w:t xml:space="preserve"> – o campo [</w:t>
+      </w:r>
+      <w:proofErr w:type="spellStart"/>
+      <w:r>
+        <w:t>pathOFfile</w:t>
+      </w:r>
+      <w:proofErr w:type="spellEnd"/>
+      <w:r>
+        <w:t xml:space="preserve">] deve ser </w:t>
+      </w:r>
+      <w:r>
+        <w:t>substituído</w:t>
+      </w:r>
+      <w:r>
+        <w:t xml:space="preserve"> pelo caminho para o email que pretende enviar, se estiver em modo envio,  ou pelo caminho para o email que pretende decifrar, se tiver em modo recepção.</w:t>
+      </w:r>
+      <w:r>
+        <w:t xml:space="preserve"> Esta </w:t>
+      </w:r>
+      <w:proofErr w:type="spellStart"/>
+      <w:r>
+        <w:t>flag</w:t>
+      </w:r>
+      <w:proofErr w:type="spellEnd"/>
+      <w:r>
+        <w:t xml:space="preserve"> é obrigatória.</w:t>
       </w:r>
     </w:p>
     <w:p>
@@ -569,6 +615,7 @@
         <w:rPr>
           <w:b/>
         </w:rPr>
+        <w:lastRenderedPageBreak/>
         <w:t>–</w:t>
       </w:r>
       <w:r>
@@ -581,7 +628,23 @@
         <w:t xml:space="preserve"> -  </w:t>
       </w:r>
       <w:r>
-        <w:t>Caso pretenda utilizar uma assinatura temporal no envio de um email o utilizador deve indicar esta flag. Em modo recepção o utilizador deverá saber se o conteúdo se o conteúdo que está a receber foi assinado temporalmente e assim utilizar esta flag em caso afirmativo.</w:t>
+        <w:t xml:space="preserve">Caso pretenda utilizar uma assinatura temporal no envio de um email o utilizador deve indicar esta </w:t>
+      </w:r>
+      <w:proofErr w:type="spellStart"/>
+      <w:r>
+        <w:t>flag</w:t>
+      </w:r>
+      <w:proofErr w:type="spellEnd"/>
+      <w:r>
+        <w:t xml:space="preserve">. Em modo recepção o utilizador deverá saber se o conteúdo se o conteúdo que está a receber foi assinado temporalmente e assim utilizar esta </w:t>
+      </w:r>
+      <w:proofErr w:type="spellStart"/>
+      <w:r>
+        <w:t>flag</w:t>
+      </w:r>
+      <w:proofErr w:type="spellEnd"/>
+      <w:r>
+        <w:t xml:space="preserve"> em caso afirmativo.</w:t>
       </w:r>
     </w:p>
     <w:p>
@@ -609,7 +672,23 @@
         <w:t xml:space="preserve">–z </w:t>
       </w:r>
       <w:r>
-        <w:t xml:space="preserve"> - De maneira a zipar o conteúdo de um email, o utilizador deverá usar a flag –z aquando da execução da interface. Em modo recepção o utilizador deverá saber se o conteúdo se o conteúdo que está a receber foi assinado zipado e assim utilizar esta flag em caso afirmativo.</w:t>
+        <w:t xml:space="preserve"> - De maneira a zipar o conteúdo de um email, o utilizador deverá usar a </w:t>
+      </w:r>
+      <w:proofErr w:type="spellStart"/>
+      <w:r>
+        <w:t>flag</w:t>
+      </w:r>
+      <w:proofErr w:type="spellEnd"/>
+      <w:r>
+        <w:t xml:space="preserve"> –z aquando da execução da interface. Em modo recepção o utilizador deverá saber se o conteúdo se o conteúdo que está a receber foi assinado zipado e assim utilizar esta </w:t>
+      </w:r>
+      <w:proofErr w:type="spellStart"/>
+      <w:r>
+        <w:t>flag</w:t>
+      </w:r>
+      <w:proofErr w:type="spellEnd"/>
+      <w:r>
+        <w:t xml:space="preserve"> em caso afirmativo.</w:t>
       </w:r>
     </w:p>
     <w:p>
@@ -637,7 +716,23 @@
         <w:t xml:space="preserve">–c </w:t>
       </w:r>
       <w:r>
-        <w:t xml:space="preserve"> - Caso pretenda cifrar o conteúdo que está a enviar com o algoritmo AES, o utilizador deverá invocar a flag –c. Em modo recepção esta flag também deverá ser executada se o conteúdo que o utilizador pretende ler tiver sido cifrado com </w:t>
+        <w:t xml:space="preserve"> - Caso pretenda cifrar o conteúdo que está a enviar com o algoritmo AES, o utilizador deverá invocar a </w:t>
+      </w:r>
+      <w:proofErr w:type="spellStart"/>
+      <w:r>
+        <w:t>flag</w:t>
+      </w:r>
+      <w:proofErr w:type="spellEnd"/>
+      <w:r>
+        <w:t xml:space="preserve"> –c. Em modo recepção esta </w:t>
+      </w:r>
+      <w:proofErr w:type="spellStart"/>
+      <w:r>
+        <w:t>flag</w:t>
+      </w:r>
+      <w:proofErr w:type="spellEnd"/>
+      <w:r>
+        <w:t xml:space="preserve"> também deverá ser executada se o conteúdo que o utilizador pretende ler tiver sido cifrado com </w:t>
       </w:r>
       <w:r>
         <w:t>o algoritmo em cima referido.</w:t>
@@ -688,13 +783,44 @@
         <w:rPr>
           <w:b/>
         </w:rPr>
-        <w:t>–s –p /sandbox –t –z –c</w:t>
+        <w:t>–s –p /</w:t>
+      </w:r>
+      <w:proofErr w:type="spellStart"/>
+      <w:r>
+        <w:rPr>
+          <w:b/>
+        </w:rPr>
+        <w:t>sandbox</w:t>
+      </w:r>
+      <w:proofErr w:type="spellEnd"/>
+      <w:r>
+        <w:rPr>
+          <w:b/>
+        </w:rPr>
+        <w:t>/emailAEnviar.txt</w:t>
+      </w:r>
+      <w:r>
+        <w:rPr>
+          <w:b/>
+        </w:rPr>
+        <w:t xml:space="preserve"> –t –z –c</w:t>
       </w:r>
       <w:r>
         <w:t xml:space="preserve"> </w:t>
       </w:r>
       <w:r>
-        <w:t xml:space="preserve"> - neste caso o utilizador irá estar a enviar um email (-s) que se encontra na pasta /sandbox. Ao enviar esse email o utilizador irá envia-lo com uma assinatura temporal (-t), </w:t>
+        <w:t xml:space="preserve"> - neste caso o utilizador irá estar a enviar um email (-s) que se encontra na pasta /</w:t>
+      </w:r>
+      <w:proofErr w:type="spellStart"/>
+      <w:r>
+        <w:t>sandbox</w:t>
+      </w:r>
+      <w:proofErr w:type="spellEnd"/>
+      <w:r>
+        <w:t>/emailAEnviar.txt</w:t>
+      </w:r>
+      <w:r>
+        <w:t xml:space="preserve">. Ao enviar esse email o utilizador irá envia-lo com uma assinatura temporal (-t), </w:t>
       </w:r>
       <w:r>
         <w:t>o seu conteúdo irá zipado (-z) e ainda será cifrado com o algoritmo AES (-c)</w:t>
@@ -710,7 +836,13 @@
         </w:numPr>
       </w:pPr>
       <w:r>
-        <w:t>Ao executar o comando acima o codigo de autenticação do seu</w:t>
+        <w:t xml:space="preserve">Ao executar o comando acima o </w:t>
+      </w:r>
+      <w:r>
+        <w:t>código</w:t>
+      </w:r>
+      <w:r>
+        <w:t xml:space="preserve"> de autenticação do seu</w:t>
       </w:r>
       <w:r>
         <w:t xml:space="preserve"> cartão de cidadão será pedido conforme a figura </w:t>
@@ -764,7 +896,23 @@
           <w:b/>
           <w:color w:val="FF0000"/>
         </w:rPr>
-        <w:t>Pedido de codigo de autenticação do Cartão do Cidadão</w:t>
+        <w:t xml:space="preserve">Pedido de </w:t>
+      </w:r>
+      <w:proofErr w:type="spellStart"/>
+      <w:r>
+        <w:rPr>
+          <w:b/>
+          <w:color w:val="FF0000"/>
+        </w:rPr>
+        <w:t>codigo</w:t>
+      </w:r>
+      <w:proofErr w:type="spellEnd"/>
+      <w:r>
+        <w:rPr>
+          <w:b/>
+          <w:color w:val="FF0000"/>
+        </w:rPr>
+        <w:t xml:space="preserve"> de autenticação do Cartão do Cidadão</w:t>
       </w:r>
     </w:p>
     <w:p>
@@ -787,14 +935,18 @@
         <w:pStyle w:val="ListParagraph"/>
       </w:pPr>
       <w:r>
-        <w:t>Introduza o seu codigo de autenticação</w:t>
+        <w:t xml:space="preserve">Introduza o seu </w:t>
+      </w:r>
+      <w:r>
+        <w:t>código</w:t>
+      </w:r>
+      <w:r>
+        <w:t xml:space="preserve"> de autenticação</w:t>
       </w:r>
       <w:r>
         <w:t xml:space="preserve"> e clique OK.</w:t>
       </w:r>
     </w:p>
-    <w:p/>
-    <w:p/>
     <w:p>
       <w:pPr>
         <w:jc w:val="center"/>
@@ -805,6 +957,48 @@
       </w:pPr>
     </w:p>
     <w:p>
+      <w:bookmarkStart w:id="0" w:name="_GoBack"/>
+      <w:bookmarkEnd w:id="0"/>
+    </w:p>
+    <w:p>
+      <w:pPr>
+        <w:pStyle w:val="Heading1"/>
+      </w:pPr>
+      <w:r>
+        <w:t>Garantias</w:t>
+      </w:r>
+    </w:p>
+    <w:p>
+      <w:r>
+        <w:t xml:space="preserve">O </w:t>
+      </w:r>
+      <w:r>
+        <w:rPr>
+          <w:b/>
+          <w:i/>
+        </w:rPr>
+        <w:t>Signo</w:t>
+      </w:r>
+      <w:r>
+        <w:rPr>
+          <w:b/>
+          <w:i/>
+        </w:rPr>
+        <w:t xml:space="preserve"> </w:t>
+      </w:r>
+      <w:r>
+        <w:t xml:space="preserve">oferece uma garantia vitalícia que quaisquer danos causados durante a sua utilização que sejam provocados por </w:t>
+      </w:r>
+      <w:proofErr w:type="spellStart"/>
+      <w:r>
+        <w:t>Aliens</w:t>
+      </w:r>
+      <w:proofErr w:type="spellEnd"/>
+      <w:r>
+        <w:t xml:space="preserve"> ou outras situações extremamente improváveis de acontecer</w:t>
+      </w:r>
+    </w:p>
+    <w:p>
       <w:pPr>
         <w:jc w:val="center"/>
         <w:rPr>
@@ -815,74 +1009,12 @@
     </w:p>
     <w:p>
       <w:pPr>
-        <w:jc w:val="center"/>
-        <w:rPr>
-          <w:sz w:val="40"/>
-          <w:szCs w:val="40"/>
-        </w:rPr>
-      </w:pPr>
-    </w:p>
-    <w:p>
-      <w:pPr>
-        <w:jc w:val="center"/>
-        <w:rPr>
-          <w:sz w:val="40"/>
-          <w:szCs w:val="40"/>
-        </w:rPr>
-      </w:pPr>
-    </w:p>
-    <w:p>
-      <w:pPr>
-        <w:jc w:val="center"/>
-        <w:rPr>
-          <w:sz w:val="40"/>
-          <w:szCs w:val="40"/>
-        </w:rPr>
-      </w:pPr>
-    </w:p>
-    <w:p>
-      <w:pPr>
-        <w:jc w:val="center"/>
-        <w:rPr>
-          <w:sz w:val="40"/>
-          <w:szCs w:val="40"/>
-        </w:rPr>
-      </w:pPr>
-    </w:p>
-    <w:p>
-      <w:pPr>
-        <w:jc w:val="center"/>
-        <w:rPr>
-          <w:sz w:val="40"/>
-          <w:szCs w:val="40"/>
-        </w:rPr>
-      </w:pPr>
-    </w:p>
-    <w:p>
-      <w:pPr>
-        <w:jc w:val="center"/>
-        <w:rPr>
-          <w:sz w:val="40"/>
-          <w:szCs w:val="40"/>
-        </w:rPr>
-      </w:pPr>
-    </w:p>
-    <w:p>
-      <w:pPr>
-        <w:rPr>
-          <w:sz w:val="40"/>
-          <w:szCs w:val="40"/>
-        </w:rPr>
-      </w:pPr>
-      <w:r>
-        <w:rPr>
-          <w:sz w:val="40"/>
-          <w:szCs w:val="40"/>
-        </w:rPr>
-        <w:t xml:space="preserve"> </w:t>
-      </w:r>
-    </w:p>
-    <w:p/>
+        <w:rPr>
+          <w:sz w:val="40"/>
+          <w:szCs w:val="40"/>
+        </w:rPr>
+      </w:pPr>
+    </w:p>
     <w:sectPr>
       <w:pgSz w:w="11900" w:h="16840"/>
       <w:pgMar w:top="1440" w:right="1800" w:bottom="1440" w:left="1800" w:header="708" w:footer="708" w:gutter="0"/>
@@ -1584,6 +1716,29 @@
     <w:qFormat/>
     <w:rsid w:val="001A131B"/>
   </w:style>
+  <w:style w:type="paragraph" w:styleId="Heading1">
+    <w:name w:val="heading 1"/>
+    <w:basedOn w:val="Normal"/>
+    <w:next w:val="Normal"/>
+    <w:link w:val="Heading1Char"/>
+    <w:uiPriority w:val="9"/>
+    <w:qFormat/>
+    <w:rsid w:val="000E6553"/>
+    <w:pPr>
+      <w:keepNext/>
+      <w:keepLines/>
+      <w:spacing w:before="480"/>
+      <w:outlineLvl w:val="0"/>
+    </w:pPr>
+    <w:rPr>
+      <w:rFonts w:asciiTheme="majorHAnsi" w:eastAsiaTheme="majorEastAsia" w:hAnsiTheme="majorHAnsi" w:cstheme="majorBidi"/>
+      <w:b/>
+      <w:bCs/>
+      <w:color w:val="345A8A" w:themeColor="accent1" w:themeShade="B5"/>
+      <w:sz w:val="32"/>
+      <w:szCs w:val="32"/>
+    </w:rPr>
+  </w:style>
   <w:style w:type="character" w:default="1" w:styleId="DefaultParagraphFont">
     <w:name w:val="Default Paragraph Font"/>
     <w:uiPriority w:val="1"/>
@@ -1631,6 +1786,60 @@
     <w:rPr>
       <w:color w:val="0000FF" w:themeColor="hyperlink"/>
       <w:u w:val="single"/>
+    </w:rPr>
+  </w:style>
+  <w:style w:type="character" w:customStyle="1" w:styleId="Heading1Char">
+    <w:name w:val="Heading 1 Char"/>
+    <w:basedOn w:val="DefaultParagraphFont"/>
+    <w:link w:val="Heading1"/>
+    <w:uiPriority w:val="9"/>
+    <w:rsid w:val="000E6553"/>
+    <w:rPr>
+      <w:rFonts w:asciiTheme="majorHAnsi" w:eastAsiaTheme="majorEastAsia" w:hAnsiTheme="majorHAnsi" w:cstheme="majorBidi"/>
+      <w:b/>
+      <w:bCs/>
+      <w:color w:val="345A8A" w:themeColor="accent1" w:themeShade="B5"/>
+      <w:sz w:val="32"/>
+      <w:szCs w:val="32"/>
+    </w:rPr>
+  </w:style>
+  <w:style w:type="paragraph" w:styleId="Title">
+    <w:name w:val="Title"/>
+    <w:basedOn w:val="Normal"/>
+    <w:next w:val="Normal"/>
+    <w:link w:val="TitleChar"/>
+    <w:uiPriority w:val="10"/>
+    <w:qFormat/>
+    <w:rsid w:val="000E6553"/>
+    <w:pPr>
+      <w:pBdr>
+        <w:bottom w:val="single" w:sz="8" w:space="4" w:color="4F81BD" w:themeColor="accent1"/>
+      </w:pBdr>
+      <w:spacing w:after="300"/>
+      <w:contextualSpacing/>
+    </w:pPr>
+    <w:rPr>
+      <w:rFonts w:asciiTheme="majorHAnsi" w:eastAsiaTheme="majorEastAsia" w:hAnsiTheme="majorHAnsi" w:cstheme="majorBidi"/>
+      <w:color w:val="17365D" w:themeColor="text2" w:themeShade="BF"/>
+      <w:spacing w:val="5"/>
+      <w:kern w:val="28"/>
+      <w:sz w:val="52"/>
+      <w:szCs w:val="52"/>
+    </w:rPr>
+  </w:style>
+  <w:style w:type="character" w:customStyle="1" w:styleId="TitleChar">
+    <w:name w:val="Title Char"/>
+    <w:basedOn w:val="DefaultParagraphFont"/>
+    <w:link w:val="Title"/>
+    <w:uiPriority w:val="10"/>
+    <w:rsid w:val="000E6553"/>
+    <w:rPr>
+      <w:rFonts w:asciiTheme="majorHAnsi" w:eastAsiaTheme="majorEastAsia" w:hAnsiTheme="majorHAnsi" w:cstheme="majorBidi"/>
+      <w:color w:val="17365D" w:themeColor="text2" w:themeShade="BF"/>
+      <w:spacing w:val="5"/>
+      <w:kern w:val="28"/>
+      <w:sz w:val="52"/>
+      <w:szCs w:val="52"/>
     </w:rPr>
   </w:style>
 </w:styles>
@@ -1793,6 +2002,29 @@
     <w:qFormat/>
     <w:rsid w:val="001A131B"/>
   </w:style>
+  <w:style w:type="paragraph" w:styleId="Heading1">
+    <w:name w:val="heading 1"/>
+    <w:basedOn w:val="Normal"/>
+    <w:next w:val="Normal"/>
+    <w:link w:val="Heading1Char"/>
+    <w:uiPriority w:val="9"/>
+    <w:qFormat/>
+    <w:rsid w:val="000E6553"/>
+    <w:pPr>
+      <w:keepNext/>
+      <w:keepLines/>
+      <w:spacing w:before="480"/>
+      <w:outlineLvl w:val="0"/>
+    </w:pPr>
+    <w:rPr>
+      <w:rFonts w:asciiTheme="majorHAnsi" w:eastAsiaTheme="majorEastAsia" w:hAnsiTheme="majorHAnsi" w:cstheme="majorBidi"/>
+      <w:b/>
+      <w:bCs/>
+      <w:color w:val="345A8A" w:themeColor="accent1" w:themeShade="B5"/>
+      <w:sz w:val="32"/>
+      <w:szCs w:val="32"/>
+    </w:rPr>
+  </w:style>
   <w:style w:type="character" w:default="1" w:styleId="DefaultParagraphFont">
     <w:name w:val="Default Paragraph Font"/>
     <w:uiPriority w:val="1"/>
@@ -1840,6 +2072,60 @@
     <w:rPr>
       <w:color w:val="0000FF" w:themeColor="hyperlink"/>
       <w:u w:val="single"/>
+    </w:rPr>
+  </w:style>
+  <w:style w:type="character" w:customStyle="1" w:styleId="Heading1Char">
+    <w:name w:val="Heading 1 Char"/>
+    <w:basedOn w:val="DefaultParagraphFont"/>
+    <w:link w:val="Heading1"/>
+    <w:uiPriority w:val="9"/>
+    <w:rsid w:val="000E6553"/>
+    <w:rPr>
+      <w:rFonts w:asciiTheme="majorHAnsi" w:eastAsiaTheme="majorEastAsia" w:hAnsiTheme="majorHAnsi" w:cstheme="majorBidi"/>
+      <w:b/>
+      <w:bCs/>
+      <w:color w:val="345A8A" w:themeColor="accent1" w:themeShade="B5"/>
+      <w:sz w:val="32"/>
+      <w:szCs w:val="32"/>
+    </w:rPr>
+  </w:style>
+  <w:style w:type="paragraph" w:styleId="Title">
+    <w:name w:val="Title"/>
+    <w:basedOn w:val="Normal"/>
+    <w:next w:val="Normal"/>
+    <w:link w:val="TitleChar"/>
+    <w:uiPriority w:val="10"/>
+    <w:qFormat/>
+    <w:rsid w:val="000E6553"/>
+    <w:pPr>
+      <w:pBdr>
+        <w:bottom w:val="single" w:sz="8" w:space="4" w:color="4F81BD" w:themeColor="accent1"/>
+      </w:pBdr>
+      <w:spacing w:after="300"/>
+      <w:contextualSpacing/>
+    </w:pPr>
+    <w:rPr>
+      <w:rFonts w:asciiTheme="majorHAnsi" w:eastAsiaTheme="majorEastAsia" w:hAnsiTheme="majorHAnsi" w:cstheme="majorBidi"/>
+      <w:color w:val="17365D" w:themeColor="text2" w:themeShade="BF"/>
+      <w:spacing w:val="5"/>
+      <w:kern w:val="28"/>
+      <w:sz w:val="52"/>
+      <w:szCs w:val="52"/>
+    </w:rPr>
+  </w:style>
+  <w:style w:type="character" w:customStyle="1" w:styleId="TitleChar">
+    <w:name w:val="Title Char"/>
+    <w:basedOn w:val="DefaultParagraphFont"/>
+    <w:link w:val="Title"/>
+    <w:uiPriority w:val="10"/>
+    <w:rsid w:val="000E6553"/>
+    <w:rPr>
+      <w:rFonts w:asciiTheme="majorHAnsi" w:eastAsiaTheme="majorEastAsia" w:hAnsiTheme="majorHAnsi" w:cstheme="majorBidi"/>
+      <w:color w:val="17365D" w:themeColor="text2" w:themeShade="BF"/>
+      <w:spacing w:val="5"/>
+      <w:kern w:val="28"/>
+      <w:sz w:val="52"/>
+      <w:szCs w:val="52"/>
     </w:rPr>
   </w:style>
 </w:styles>

</xml_diff>